<commit_message>
Add trigger for automatic role assignment by email
Introduces a database trigger that assigns user roles based on the email domain upon user creation. Removes manual role assignment and user insertion, streamlining user registration and role management. Also updates scientific some article documents.
</commit_message>
<xml_diff>
--- a/Doc de Requerimientos y casos de uso/Articulo científico.docx
+++ b/Doc de Requerimientos y casos de uso/Articulo científico.docx
@@ -314,7 +314,6 @@
                                       <w:calendar w:val="gregorian"/>
                                     </w:date>
                                   </w:sdtPr>
-                                  <w:sdtEndPr/>
                                   <w:sdtContent>
                                     <w:p>
                                       <w:pPr>
@@ -3594,8 +3593,8 @@
               </mc:Choice>
               <mc:Fallback>
                 <w:pict>
-                  <v:group w14:anchorId="59B4B754" id="Grupo 26" o:spid="_x0000_s1026" style="position:absolute;left:0;text-align:left;margin-left:24pt;margin-top:19.5pt;width:168pt;height:718.55pt;z-index:-251658240;mso-height-percent:950;mso-position-horizontal-relative:page;mso-position-vertical-relative:page;mso-height-percent:950" coordsize="21336,91257" o:gfxdata="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">
-                    <v:rect id="Rectángulo 461525579" o:spid="_x0000_s1027" style="position:absolute;width:1945;height:91257;visibility:visible;mso-wrap-style:square;v-text-anchor:middle" o:gfxdata="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" fillcolor="#44546a [3215]" stroked="f" strokeweight="1pt"/>
+                  <v:group w14:anchorId="59B4B754" id="Grupo 26" o:spid="_x0000_s1026" style="position:absolute;left:0;text-align:left;margin-left:24pt;margin-top:19.5pt;width:168pt;height:718.55pt;z-index:-251658240;mso-height-percent:950;mso-position-horizontal-relative:page;mso-position-vertical-relative:page;mso-height-percent:950" coordsize="21336,91257" o:gfxdata="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">
+                    <v:rect id="Rectángulo 461525579" o:spid="_x0000_s1027" style="position:absolute;width:1945;height:91257;visibility:visible;mso-wrap-style:square;v-text-anchor:middle" o:gfxdata="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" fillcolor="#44546a [3215]" stroked="f" strokeweight="1pt"/>
                     <v:shapetype id="_x0000_t15" coordsize="21600,21600" o:spt="15" adj="16200" path="m@0,l,,,21600@0,21600,21600,10800xe">
                       <v:stroke joinstyle="miter"/>
                       <v:formulas>
@@ -3607,7 +3606,7 @@
                         <v:h position="#0,topLeft" xrange="0,21600"/>
                       </v:handles>
                     </v:shapetype>
-                    <v:shape id="Pentágono 4" o:spid="_x0000_s1028" type="#_x0000_t15" style="position:absolute;top:19597;width:18097;height:5521;visibility:visible;mso-wrap-style:square;v-text-anchor:middle" o:gfxdata="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" adj="18306" fillcolor="#5b9bd5 [3204]" stroked="f" strokeweight="1pt">
+                    <v:shape id="Pentágono 4" o:spid="_x0000_s1028" type="#_x0000_t15" style="position:absolute;top:19597;width:18097;height:5521;visibility:visible;mso-wrap-style:square;v-text-anchor:middle" o:gfxdata="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" adj="18306" fillcolor="#5b9bd5 [3204]" stroked="f" strokeweight="1pt">
                       <v:textbox inset=",0,14.4pt,0">
                         <w:txbxContent>
                           <w:sdt>
@@ -3628,7 +3627,6 @@
                                 <w:calendar w:val="gregorian"/>
                               </w:date>
                             </w:sdtPr>
-                            <w:sdtEndPr/>
                             <w:sdtContent>
                               <w:p>
                                 <w:pPr>
@@ -3655,99 +3653,99 @@
                         </w:txbxContent>
                       </v:textbox>
                     </v:shape>
-                    <v:group id="Grupo 2127384287" o:spid="_x0000_s1029" style="position:absolute;left:762;top:42100;width:20574;height:49103" coordorigin="806,42118" coordsize="13062,31210" o:gfxdata="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">
-                      <v:group id="Grupo 851354655" o:spid="_x0000_s1030" style="position:absolute;left:1410;top:42118;width:10478;height:31210" coordorigin="1410,42118" coordsize="10477,31210" o:gfxdata="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">
+                    <v:group id="Grupo 2127384287" o:spid="_x0000_s1029" style="position:absolute;left:762;top:42100;width:20574;height:49103" coordorigin="806,42118" coordsize="13062,31210" o:gfxdata="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">
+                      <v:group id="Grupo 851354655" o:spid="_x0000_s1030" style="position:absolute;left:1410;top:42118;width:10478;height:31210" coordorigin="1410,42118" coordsize="10477,31210" o:gfxdata="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">
                         <o:lock v:ext="edit" aspectratio="t"/>
-                        <v:shape id="Forma libre 20" o:spid="_x0000_s1031" style="position:absolute;left:3696;top:62168;width:1937;height:6985;visibility:visible;mso-wrap-style:square;v-text-anchor:top" coordsize="122,440" o:gfxdata="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" path="m,l39,152,84,304r38,113l122,440,76,306,39,180,6,53,,xe" fillcolor="#44546a [3215]" strokecolor="#44546a [3215]" strokeweight="0">
+                        <v:shape id="Forma libre 20" o:spid="_x0000_s1031" style="position:absolute;left:3696;top:62168;width:1937;height:6985;visibility:visible;mso-wrap-style:square;v-text-anchor:top" coordsize="122,440" o:gfxdata="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" path="m,l39,152,84,304r38,113l122,440,76,306,39,180,6,53,,xe" fillcolor="#44546a [3215]" strokecolor="#44546a [3215]" strokeweight="0">
                           <v:path arrowok="t" o:connecttype="custom" o:connectlocs="0,0;61913,241300;133350,482600;193675,661988;193675,698500;120650,485775;61913,285750;9525,84138;0,0" o:connectangles="0,0,0,0,0,0,0,0,0"/>
                         </v:shape>
-                        <v:shape id="Forma libre 21" o:spid="_x0000_s1032" style="position:absolute;left:5728;top:69058;width:1842;height:4270;visibility:visible;mso-wrap-style:square;v-text-anchor:top" coordsize="116,269" o:gfxdata="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" path="m,l8,19,37,93r30,74l116,269r-8,l60,169,30,98,1,25,,xe" fillcolor="#44546a [3215]" strokecolor="#44546a [3215]" strokeweight="0">
+                        <v:shape id="Forma libre 21" o:spid="_x0000_s1032" style="position:absolute;left:5728;top:69058;width:1842;height:4270;visibility:visible;mso-wrap-style:square;v-text-anchor:top" coordsize="116,269" o:gfxdata="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" path="m,l8,19,37,93r30,74l116,269r-8,l60,169,30,98,1,25,,xe" fillcolor="#44546a [3215]" strokecolor="#44546a [3215]" strokeweight="0">
                           <v:path arrowok="t" o:connecttype="custom" o:connectlocs="0,0;12700,30163;58738,147638;106363,265113;184150,427038;171450,427038;95250,268288;47625,155575;1588,39688;0,0" o:connectangles="0,0,0,0,0,0,0,0,0,0"/>
                         </v:shape>
-                        <v:shape id="Forma libre 22" o:spid="_x0000_s1033" style="position:absolute;left:1410;top:42118;width:2223;height:20193;visibility:visible;mso-wrap-style:square;v-text-anchor:top" coordsize="140,1272" o:gfxdata="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" path="m,l,,1,79r2,80l12,317,23,476,39,634,58,792,83,948r24,138l135,1223r5,49l138,1262,105,1106,77,949,53,792,35,634,20,476,9,317,2,159,,79,,xe" fillcolor="#44546a [3215]" strokecolor="#44546a [3215]" strokeweight="0">
+                        <v:shape id="Forma libre 22" o:spid="_x0000_s1033" style="position:absolute;left:1410;top:42118;width:2223;height:20193;visibility:visible;mso-wrap-style:square;v-text-anchor:top" coordsize="140,1272" o:gfxdata="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" path="m,l,,1,79r2,80l12,317,23,476,39,634,58,792,83,948r24,138l135,1223r5,49l138,1262,105,1106,77,949,53,792,35,634,20,476,9,317,2,159,,79,,xe" fillcolor="#44546a [3215]" strokecolor="#44546a [3215]" strokeweight="0">
                           <v:path arrowok="t" o:connecttype="custom" o:connectlocs="0,0;0,0;1588,125413;4763,252413;19050,503238;36513,755650;61913,1006475;92075,1257300;131763,1504950;169863,1724025;214313,1941513;222250,2019300;219075,2003425;166688,1755775;122238,1506538;84138,1257300;55563,1006475;31750,755650;14288,503238;3175,252413;0,125413;0,0" o:connectangles="0,0,0,0,0,0,0,0,0,0,0,0,0,0,0,0,0,0,0,0,0,0"/>
                         </v:shape>
-                        <v:shape id="Forma libre 23" o:spid="_x0000_s1034" style="position:absolute;left:3410;top:48611;width:715;height:13557;visibility:visible;mso-wrap-style:square;v-text-anchor:top" coordsize="45,854" o:gfxdata="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" path="m45,r,l35,66r-9,67l14,267,6,401,3,534,6,669r8,134l18,854r,-3l9,814,8,803,1,669,,534,3,401,12,267,25,132,34,66,45,xe" fillcolor="#44546a [3215]" strokecolor="#44546a [3215]" strokeweight="0">
+                        <v:shape id="Forma libre 23" o:spid="_x0000_s1034" style="position:absolute;left:3410;top:48611;width:715;height:13557;visibility:visible;mso-wrap-style:square;v-text-anchor:top" coordsize="45,854" o:gfxdata="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" path="m45,r,l35,66r-9,67l14,267,6,401,3,534,6,669r8,134l18,854r,-3l9,814,8,803,1,669,,534,3,401,12,267,25,132,34,66,45,xe" fillcolor="#44546a [3215]" strokecolor="#44546a [3215]" strokeweight="0">
                           <v:path arrowok="t" o:connecttype="custom" o:connectlocs="71438,0;71438,0;55563,104775;41275,211138;22225,423863;9525,636588;4763,847725;9525,1062038;22225,1274763;28575,1355725;28575,1350963;14288,1292225;12700,1274763;1588,1062038;0,847725;4763,636588;19050,423863;39688,209550;53975,104775;71438,0" o:connectangles="0,0,0,0,0,0,0,0,0,0,0,0,0,0,0,0,0,0,0,0"/>
                         </v:shape>
-                        <v:shape id="Forma libre 24" o:spid="_x0000_s1035" style="position:absolute;left:3633;top:62311;width:2444;height:9985;visibility:visible;mso-wrap-style:square;v-text-anchor:top" coordsize="154,629" o:gfxdata="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" path="m,l10,44r11,82l34,207r19,86l75,380r25,86l120,521r21,55l152,618r2,11l140,595,115,532,93,468,67,383,47,295,28,207,12,104,,xe" fillcolor="#44546a [3215]" strokecolor="#44546a [3215]" strokeweight="0">
+                        <v:shape id="Forma libre 24" o:spid="_x0000_s1035" style="position:absolute;left:3633;top:62311;width:2444;height:9985;visibility:visible;mso-wrap-style:square;v-text-anchor:top" coordsize="154,629" o:gfxdata="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" path="m,l10,44r11,82l34,207r19,86l75,380r25,86l120,521r21,55l152,618r2,11l140,595,115,532,93,468,67,383,47,295,28,207,12,104,,xe" fillcolor="#44546a [3215]" strokecolor="#44546a [3215]" strokeweight="0">
                           <v:path arrowok="t" o:connecttype="custom" o:connectlocs="0,0;15875,69850;33338,200025;53975,328613;84138,465138;119063,603250;158750,739775;190500,827088;223838,914400;241300,981075;244475,998538;222250,944563;182563,844550;147638,742950;106363,608013;74613,468313;44450,328613;19050,165100;0,0" o:connectangles="0,0,0,0,0,0,0,0,0,0,0,0,0,0,0,0,0,0,0"/>
                         </v:shape>
-                        <v:shape id="Forma libre 25" o:spid="_x0000_s1036" style="position:absolute;left:6204;top:72233;width:524;height:1095;visibility:visible;mso-wrap-style:square;v-text-anchor:top" coordsize="33,69" o:gfxdata="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" path="m,l33,69r-9,l12,35,,xe" fillcolor="#44546a [3215]" strokecolor="#44546a [3215]" strokeweight="0">
+                        <v:shape id="Forma libre 25" o:spid="_x0000_s1036" style="position:absolute;left:6204;top:72233;width:524;height:1095;visibility:visible;mso-wrap-style:square;v-text-anchor:top" coordsize="33,69" o:gfxdata="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" path="m,l33,69r-9,l12,35,,xe" fillcolor="#44546a [3215]" strokecolor="#44546a [3215]" strokeweight="0">
                           <v:path arrowok="t" o:connecttype="custom" o:connectlocs="0,0;52388,109538;38100,109538;19050,55563;0,0" o:connectangles="0,0,0,0,0"/>
                         </v:shape>
-                        <v:shape id="Forma libre 26" o:spid="_x0000_s1037" style="position:absolute;left:3553;top:61533;width:238;height:1476;visibility:visible;mso-wrap-style:square;v-text-anchor:top" coordsize="15,93" o:gfxdata="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" path="m,l9,37r,3l15,93,5,49,,xe" fillcolor="#44546a [3215]" strokecolor="#44546a [3215]" strokeweight="0">
+                        <v:shape id="Forma libre 26" o:spid="_x0000_s1037" style="position:absolute;left:3553;top:61533;width:238;height:1476;visibility:visible;mso-wrap-style:square;v-text-anchor:top" coordsize="15,93" o:gfxdata="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" path="m,l9,37r,3l15,93,5,49,,xe" fillcolor="#44546a [3215]" strokecolor="#44546a [3215]" strokeweight="0">
                           <v:path arrowok="t" o:connecttype="custom" o:connectlocs="0,0;14288,58738;14288,63500;23813,147638;7938,77788;0,0" o:connectangles="0,0,0,0,0,0"/>
                         </v:shape>
-                        <v:shape id="Forma libre 27" o:spid="_x0000_s1038" style="position:absolute;left:5633;top:56897;width:6255;height:12161;visibility:visible;mso-wrap-style:square;v-text-anchor:top" coordsize="394,766" o:gfxdata="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" path="m394,r,l356,38,319,77r-35,40l249,160r-42,58l168,276r-37,63l98,402,69,467,45,535,26,604,14,673,7,746,6,766,,749r1,-5l7,673,21,603,40,533,65,466,94,400r33,-64l164,275r40,-60l248,158r34,-42l318,76,354,37,394,xe" fillcolor="#44546a [3215]" strokecolor="#44546a [3215]" strokeweight="0">
+                        <v:shape id="Forma libre 27" o:spid="_x0000_s1038" style="position:absolute;left:5633;top:56897;width:6255;height:12161;visibility:visible;mso-wrap-style:square;v-text-anchor:top" coordsize="394,766" o:gfxdata="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" path="m394,r,l356,38,319,77r-35,40l249,160r-42,58l168,276r-37,63l98,402,69,467,45,535,26,604,14,673,7,746,6,766,,749r1,-5l7,673,21,603,40,533,65,466,94,400r33,-64l164,275r40,-60l248,158r34,-42l318,76,354,37,394,xe" fillcolor="#44546a [3215]" strokecolor="#44546a [3215]" strokeweight="0">
                           <v:path arrowok="t" o:connecttype="custom" o:connectlocs="625475,0;625475,0;565150,60325;506413,122238;450850,185738;395288,254000;328613,346075;266700,438150;207963,538163;155575,638175;109538,741363;71438,849313;41275,958850;22225,1068388;11113,1184275;9525,1216025;0,1189038;1588,1181100;11113,1068388;33338,957263;63500,846138;103188,739775;149225,635000;201613,533400;260350,436563;323850,341313;393700,250825;447675,184150;504825,120650;561975,58738;625475,0" o:connectangles="0,0,0,0,0,0,0,0,0,0,0,0,0,0,0,0,0,0,0,0,0,0,0,0,0,0,0,0,0,0,0"/>
                         </v:shape>
-                        <v:shape id="Forma libre 28" o:spid="_x0000_s1039" style="position:absolute;left:5633;top:69153;width:571;height:3080;visibility:visible;mso-wrap-style:square;v-text-anchor:top" coordsize="36,194" o:gfxdata="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" path="m,l6,16r1,3l11,80r9,52l33,185r3,9l21,161,15,145,5,81,1,41,,xe" fillcolor="#44546a [3215]" strokecolor="#44546a [3215]" strokeweight="0">
+                        <v:shape id="Forma libre 28" o:spid="_x0000_s1039" style="position:absolute;left:5633;top:69153;width:571;height:3080;visibility:visible;mso-wrap-style:square;v-text-anchor:top" coordsize="36,194" o:gfxdata="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" path="m,l6,16r1,3l11,80r9,52l33,185r3,9l21,161,15,145,5,81,1,41,,xe" fillcolor="#44546a [3215]" strokecolor="#44546a [3215]" strokeweight="0">
                           <v:path arrowok="t" o:connecttype="custom" o:connectlocs="0,0;9525,25400;11113,30163;17463,127000;31750,209550;52388,293688;57150,307975;33338,255588;23813,230188;7938,128588;1588,65088;0,0" o:connectangles="0,0,0,0,0,0,0,0,0,0,0,0"/>
                         </v:shape>
-                        <v:shape id="Forma libre 29" o:spid="_x0000_s1040" style="position:absolute;left:6077;top:72296;width:493;height:1032;visibility:visible;mso-wrap-style:square;v-text-anchor:top" coordsize="31,65" o:gfxdata="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" path="m,l31,65r-8,l,xe" fillcolor="#44546a [3215]" strokecolor="#44546a [3215]" strokeweight="0">
+                        <v:shape id="Forma libre 29" o:spid="_x0000_s1040" style="position:absolute;left:6077;top:72296;width:493;height:1032;visibility:visible;mso-wrap-style:square;v-text-anchor:top" coordsize="31,65" o:gfxdata="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" path="m,l31,65r-8,l,xe" fillcolor="#44546a [3215]" strokecolor="#44546a [3215]" strokeweight="0">
                           <v:path arrowok="t" o:connecttype="custom" o:connectlocs="0,0;49213,103188;36513,103188;0,0" o:connectangles="0,0,0,0"/>
                         </v:shape>
-                        <v:shape id="Forma libre 30" o:spid="_x0000_s1041" style="position:absolute;left:5633;top:68788;width:111;height:666;visibility:visible;mso-wrap-style:square;v-text-anchor:top" coordsize="7,42" o:gfxdata="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" path="m,l6,17,7,42,6,39,,23,,xe" fillcolor="#44546a [3215]" strokecolor="#44546a [3215]" strokeweight="0">
+                        <v:shape id="Forma libre 30" o:spid="_x0000_s1041" style="position:absolute;left:5633;top:68788;width:111;height:666;visibility:visible;mso-wrap-style:square;v-text-anchor:top" coordsize="7,42" o:gfxdata="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" path="m,l6,17,7,42,6,39,,23,,xe" fillcolor="#44546a [3215]" strokecolor="#44546a [3215]" strokeweight="0">
                           <v:path arrowok="t" o:connecttype="custom" o:connectlocs="0,0;9525,26988;11113,66675;9525,61913;0,36513;0,0" o:connectangles="0,0,0,0,0,0"/>
                         </v:shape>
-                        <v:shape id="Forma libre 31" o:spid="_x0000_s1042" style="position:absolute;left:5871;top:71455;width:714;height:1873;visibility:visible;mso-wrap-style:square;v-text-anchor:top" coordsize="45,118" o:gfxdata="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" path="m,l6,16,21,49,33,84r12,34l44,118,13,53,11,42,,xe" fillcolor="#44546a [3215]" strokecolor="#44546a [3215]" strokeweight="0">
+                        <v:shape id="Forma libre 31" o:spid="_x0000_s1042" style="position:absolute;left:5871;top:71455;width:714;height:1873;visibility:visible;mso-wrap-style:square;v-text-anchor:top" coordsize="45,118" o:gfxdata="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" path="m,l6,16,21,49,33,84r12,34l44,118,13,53,11,42,,xe" fillcolor="#44546a [3215]" strokecolor="#44546a [3215]" strokeweight="0">
                           <v:path arrowok="t" o:connecttype="custom" o:connectlocs="0,0;9525,25400;33338,77788;52388,133350;71438,187325;69850,187325;20638,84138;17463,66675;0,0" o:connectangles="0,0,0,0,0,0,0,0,0"/>
                         </v:shape>
                       </v:group>
-                      <v:group id="Grupo 352425518" o:spid="_x0000_s1043" style="position:absolute;left:806;top:48269;width:13063;height:25059" coordorigin="806,46499" coordsize="8747,16779" o:gfxdata="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">
+                      <v:group id="Grupo 352425518" o:spid="_x0000_s1043" style="position:absolute;left:806;top:48269;width:13063;height:25059" coordorigin="806,46499" coordsize="8747,16779" o:gfxdata="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">
                         <o:lock v:ext="edit" aspectratio="t"/>
-                        <v:shape id="Forma libre 8" o:spid="_x0000_s1044" style="position:absolute;left:1187;top:51897;width:1984;height:7143;visibility:visible;mso-wrap-style:square;v-text-anchor:top" coordsize="125,450" o:gfxdata="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" path="m,l41,155,86,309r39,116l125,450,79,311,41,183,7,54,,xe" fillcolor="#44546a [3215]" strokecolor="#44546a [3215]" strokeweight="0">
+                        <v:shape id="Forma libre 8" o:spid="_x0000_s1044" style="position:absolute;left:1187;top:51897;width:1984;height:7143;visibility:visible;mso-wrap-style:square;v-text-anchor:top" coordsize="125,450" o:gfxdata="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" path="m,l41,155,86,309r39,116l125,450,79,311,41,183,7,54,,xe" fillcolor="#44546a [3215]" strokecolor="#44546a [3215]" strokeweight="0">
                           <v:fill opacity="13107f"/>
                           <v:stroke opacity="13107f"/>
                           <v:path arrowok="t" o:connecttype="custom" o:connectlocs="0,0;65088,246063;136525,490538;198438,674688;198438,714375;125413,493713;65088,290513;11113,85725;0,0" o:connectangles="0,0,0,0,0,0,0,0,0"/>
                         </v:shape>
-                        <v:shape id="Forma libre 9" o:spid="_x0000_s1045" style="position:absolute;left:3282;top:58913;width:1874;height:4366;visibility:visible;mso-wrap-style:square;v-text-anchor:top" coordsize="118,275" o:gfxdata="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" path="m,l8,20,37,96r32,74l118,275r-9,l61,174,30,100,,26,,xe" fillcolor="#44546a [3215]" strokecolor="#44546a [3215]" strokeweight="0">
+                        <v:shape id="Forma libre 9" o:spid="_x0000_s1045" style="position:absolute;left:3282;top:58913;width:1874;height:4366;visibility:visible;mso-wrap-style:square;v-text-anchor:top" coordsize="118,275" o:gfxdata="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" path="m,l8,20,37,96r32,74l118,275r-9,l61,174,30,100,,26,,xe" fillcolor="#44546a [3215]" strokecolor="#44546a [3215]" strokeweight="0">
                           <v:fill opacity="13107f"/>
                           <v:stroke opacity="13107f"/>
                           <v:path arrowok="t" o:connecttype="custom" o:connectlocs="0,0;12700,31750;58738,152400;109538,269875;187325,436563;173038,436563;96838,276225;47625,158750;0,41275;0,0" o:connectangles="0,0,0,0,0,0,0,0,0,0"/>
                         </v:shape>
-                        <v:shape id="Forma libre 10" o:spid="_x0000_s1046" style="position:absolute;left:806;top:50103;width:317;height:1921;visibility:visible;mso-wrap-style:square;v-text-anchor:top" coordsize="20,121" o:gfxdata="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" path="m,l16,72r4,49l18,112,,31,,xe" fillcolor="#44546a [3215]" strokecolor="#44546a [3215]" strokeweight="0">
+                        <v:shape id="Forma libre 10" o:spid="_x0000_s1046" style="position:absolute;left:806;top:50103;width:317;height:1921;visibility:visible;mso-wrap-style:square;v-text-anchor:top" coordsize="20,121" o:gfxdata="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" path="m,l16,72r4,49l18,112,,31,,xe" fillcolor="#44546a [3215]" strokecolor="#44546a [3215]" strokeweight="0">
                           <v:fill opacity="13107f"/>
                           <v:stroke opacity="13107f"/>
                           <v:path arrowok="t" o:connecttype="custom" o:connectlocs="0,0;25400,114300;31750,192088;28575,177800;0,49213;0,0" o:connectangles="0,0,0,0,0,0"/>
                         </v:shape>
-                        <v:shape id="Forma libre 12" o:spid="_x0000_s1047" style="position:absolute;left:1123;top:52024;width:2509;height:10207;visibility:visible;mso-wrap-style:square;v-text-anchor:top" coordsize="158,643" o:gfxdata="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" path="m,l11,46r11,83l36,211r19,90l76,389r27,87l123,533r21,55l155,632r3,11l142,608,118,544,95,478,69,391,47,302,29,212,13,107,,xe" fillcolor="#44546a [3215]" strokecolor="#44546a [3215]" strokeweight="0">
+                        <v:shape id="Forma libre 12" o:spid="_x0000_s1047" style="position:absolute;left:1123;top:52024;width:2509;height:10207;visibility:visible;mso-wrap-style:square;v-text-anchor:top" coordsize="158,643" o:gfxdata="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" path="m,l11,46r11,83l36,211r19,90l76,389r27,87l123,533r21,55l155,632r3,11l142,608,118,544,95,478,69,391,47,302,29,212,13,107,,xe" fillcolor="#44546a [3215]" strokecolor="#44546a [3215]" strokeweight="0">
                           <v:fill opacity="13107f"/>
                           <v:stroke opacity="13107f"/>
                           <v:path arrowok="t" o:connecttype="custom" o:connectlocs="0,0;17463,73025;34925,204788;57150,334963;87313,477838;120650,617538;163513,755650;195263,846138;228600,933450;246063,1003300;250825,1020763;225425,965200;187325,863600;150813,758825;109538,620713;74613,479425;46038,336550;20638,169863;0,0" o:connectangles="0,0,0,0,0,0,0,0,0,0,0,0,0,0,0,0,0,0,0"/>
                         </v:shape>
-                        <v:shape id="Forma libre 13" o:spid="_x0000_s1048" style="position:absolute;left:3759;top:62152;width:524;height:1127;visibility:visible;mso-wrap-style:square;v-text-anchor:top" coordsize="33,71" o:gfxdata="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" path="m,l33,71r-9,l11,36,,xe" fillcolor="#44546a [3215]" strokecolor="#44546a [3215]" strokeweight="0">
+                        <v:shape id="Forma libre 13" o:spid="_x0000_s1048" style="position:absolute;left:3759;top:62152;width:524;height:1127;visibility:visible;mso-wrap-style:square;v-text-anchor:top" coordsize="33,71" o:gfxdata="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" path="m,l33,71r-9,l11,36,,xe" fillcolor="#44546a [3215]" strokecolor="#44546a [3215]" strokeweight="0">
                           <v:fill opacity="13107f"/>
                           <v:stroke opacity="13107f"/>
                           <v:path arrowok="t" o:connecttype="custom" o:connectlocs="0,0;52388,112713;38100,112713;17463,57150;0,0" o:connectangles="0,0,0,0,0"/>
                         </v:shape>
-                        <v:shape id="Forma libre 14" o:spid="_x0000_s1049" style="position:absolute;left:1060;top:51246;width:238;height:1508;visibility:visible;mso-wrap-style:square;v-text-anchor:top" coordsize="15,95" o:gfxdata="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" path="m,l8,37r,4l15,95,4,49,,xe" fillcolor="#44546a [3215]" strokecolor="#44546a [3215]" strokeweight="0">
+                        <v:shape id="Forma libre 14" o:spid="_x0000_s1049" style="position:absolute;left:1060;top:51246;width:238;height:1508;visibility:visible;mso-wrap-style:square;v-text-anchor:top" coordsize="15,95" o:gfxdata="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" path="m,l8,37r,4l15,95,4,49,,xe" fillcolor="#44546a [3215]" strokecolor="#44546a [3215]" strokeweight="0">
                           <v:fill opacity="13107f"/>
                           <v:stroke opacity="13107f"/>
                           <v:path arrowok="t" o:connecttype="custom" o:connectlocs="0,0;12700,58738;12700,65088;23813,150813;6350,77788;0,0" o:connectangles="0,0,0,0,0,0"/>
                         </v:shape>
-                        <v:shape id="Forma libre 15" o:spid="_x0000_s1050" style="position:absolute;left:3171;top:46499;width:6382;height:12414;visibility:visible;mso-wrap-style:square;v-text-anchor:top" coordsize="402,782" o:gfxdata="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" path="m402,r,1l363,39,325,79r-35,42l255,164r-44,58l171,284r-38,62l100,411,71,478,45,546,27,617,13,689,7,761r,21l,765r1,-4l7,688,21,616,40,545,66,475,95,409r35,-66l167,281r42,-61l253,163r34,-43l324,78,362,38,402,xe" fillcolor="#44546a [3215]" strokecolor="#44546a [3215]" strokeweight="0">
+                        <v:shape id="Forma libre 15" o:spid="_x0000_s1050" style="position:absolute;left:3171;top:46499;width:6382;height:12414;visibility:visible;mso-wrap-style:square;v-text-anchor:top" coordsize="402,782" o:gfxdata="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" path="m402,r,1l363,39,325,79r-35,42l255,164r-44,58l171,284r-38,62l100,411,71,478,45,546,27,617,13,689,7,761r,21l,765r1,-4l7,688,21,616,40,545,66,475,95,409r35,-66l167,281r42,-61l253,163r34,-43l324,78,362,38,402,xe" fillcolor="#44546a [3215]" strokecolor="#44546a [3215]" strokeweight="0">
                           <v:fill opacity="13107f"/>
                           <v:stroke opacity="13107f"/>
                           <v:path arrowok="t" o:connecttype="custom" o:connectlocs="638175,0;638175,1588;576263,61913;515938,125413;460375,192088;404813,260350;334963,352425;271463,450850;211138,549275;158750,652463;112713,758825;71438,866775;42863,979488;20638,1093788;11113,1208088;11113,1241425;0,1214438;1588,1208088;11113,1092200;33338,977900;63500,865188;104775,754063;150813,649288;206375,544513;265113,446088;331788,349250;401638,258763;455613,190500;514350,123825;574675,60325;638175,0" o:connectangles="0,0,0,0,0,0,0,0,0,0,0,0,0,0,0,0,0,0,0,0,0,0,0,0,0,0,0,0,0,0,0"/>
                         </v:shape>
-                        <v:shape id="Forma libre 16" o:spid="_x0000_s1051" style="position:absolute;left:3171;top:59040;width:588;height:3112;visibility:visible;mso-wrap-style:square;v-text-anchor:top" coordsize="37,196" o:gfxdata="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" path="m,l6,15r1,3l12,80r9,54l33,188r4,8l22,162,15,146,5,81,1,40,,xe" fillcolor="#44546a [3215]" strokecolor="#44546a [3215]" strokeweight="0">
+                        <v:shape id="Forma libre 16" o:spid="_x0000_s1051" style="position:absolute;left:3171;top:59040;width:588;height:3112;visibility:visible;mso-wrap-style:square;v-text-anchor:top" coordsize="37,196" o:gfxdata="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" path="m,l6,15r1,3l12,80r9,54l33,188r4,8l22,162,15,146,5,81,1,40,,xe" fillcolor="#44546a [3215]" strokecolor="#44546a [3215]" strokeweight="0">
                           <v:fill opacity="13107f"/>
                           <v:stroke opacity="13107f"/>
                           <v:path arrowok="t" o:connecttype="custom" o:connectlocs="0,0;9525,23813;11113,28575;19050,127000;33338,212725;52388,298450;58738,311150;34925,257175;23813,231775;7938,128588;1588,63500;0,0" o:connectangles="0,0,0,0,0,0,0,0,0,0,0,0"/>
                         </v:shape>
-                        <v:shape id="Forma libre 17" o:spid="_x0000_s1052" style="position:absolute;left:3632;top:62231;width:492;height:1048;visibility:visible;mso-wrap-style:square;v-text-anchor:top" coordsize="31,66" o:gfxdata="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" path="m,l31,66r-7,l,xe" fillcolor="#44546a [3215]" strokecolor="#44546a [3215]" strokeweight="0">
+                        <v:shape id="Forma libre 17" o:spid="_x0000_s1052" style="position:absolute;left:3632;top:62231;width:492;height:1048;visibility:visible;mso-wrap-style:square;v-text-anchor:top" coordsize="31,66" o:gfxdata="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" path="m,l31,66r-7,l,xe" fillcolor="#44546a [3215]" strokecolor="#44546a [3215]" strokeweight="0">
                           <v:fill opacity="13107f"/>
                           <v:stroke opacity="13107f"/>
                           <v:path arrowok="t" o:connecttype="custom" o:connectlocs="0,0;49213,104775;38100,104775;0,0" o:connectangles="0,0,0,0"/>
                         </v:shape>
-                        <v:shape id="Forma libre 18" o:spid="_x0000_s1053" style="position:absolute;left:3171;top:58644;width:111;height:682;visibility:visible;mso-wrap-style:square;v-text-anchor:top" coordsize="7,43" o:gfxdata="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" path="m,l7,17r,26l6,40,,25,,xe" fillcolor="#44546a [3215]" strokecolor="#44546a [3215]" strokeweight="0">
+                        <v:shape id="Forma libre 18" o:spid="_x0000_s1053" style="position:absolute;left:3171;top:58644;width:111;height:682;visibility:visible;mso-wrap-style:square;v-text-anchor:top" coordsize="7,43" o:gfxdata="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" path="m,l7,17r,26l6,40,,25,,xe" fillcolor="#44546a [3215]" strokecolor="#44546a [3215]" strokeweight="0">
                           <v:fill opacity="13107f"/>
                           <v:stroke opacity="13107f"/>
                           <v:path arrowok="t" o:connecttype="custom" o:connectlocs="0,0;11113,26988;11113,68263;9525,63500;0,39688;0,0" o:connectangles="0,0,0,0,0,0"/>
                         </v:shape>
-                        <v:shape id="Forma libre 19" o:spid="_x0000_s1054" style="position:absolute;left:3409;top:61358;width:731;height:1921;visibility:visible;mso-wrap-style:square;v-text-anchor:top" coordsize="46,121" o:gfxdata="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" path="m,l7,16,22,50,33,86r13,35l45,121,14,55,11,44,,xe" fillcolor="#44546a [3215]" strokecolor="#44546a [3215]" strokeweight="0">
+                        <v:shape id="Forma libre 19" o:spid="_x0000_s1054" style="position:absolute;left:3409;top:61358;width:731;height:1921;visibility:visible;mso-wrap-style:square;v-text-anchor:top" coordsize="46,121" o:gfxdata="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" path="m,l7,16,22,50,33,86r13,35l45,121,14,55,11,44,,xe" fillcolor="#44546a [3215]" strokecolor="#44546a [3215]" strokeweight="0">
                           <v:fill opacity="13107f"/>
                           <v:stroke opacity="13107f"/>
                           <v:path arrowok="t" o:connecttype="custom" o:connectlocs="0,0;11113,25400;34925,79375;52388,136525;73025,192088;71438,192088;22225,87313;17463,69850;0,0" o:connectangles="0,0,0,0,0,0,0,0,0"/>
@@ -3955,7 +3953,15 @@
                                     <w:color w:val="000000" w:themeColor="dark1"/>
                                     <w:lang w:val="es-MX"/>
                                   </w:rPr>
-                                  <w:t>Hurtado Avilés Eduardo</w:t>
+                                  <w:t xml:space="preserve">Hurtado Avilés </w:t>
+                                </w:r>
+                                <w:r>
+                                  <w:rPr>
+                                    <w:rFonts w:ascii="Arial" w:hAnsi="Arial" w:cs="Arial"/>
+                                    <w:color w:val="000000" w:themeColor="dark1"/>
+                                    <w:lang w:val="es-MX"/>
+                                  </w:rPr>
+                                  <w:t>Gabriel</w:t>
                                 </w:r>
                               </w:p>
                               <w:p>
@@ -4020,39 +4026,8 @@
                                     <w:color w:val="000000" w:themeColor="dark1"/>
                                     <w:lang w:val="es-MX"/>
                                   </w:rPr>
-                                  <w:t xml:space="preserve">Hernández </w:t>
+                                  <w:t>Hernández Mejia Alvaro</w:t>
                                 </w:r>
-                                <w:proofErr w:type="spellStart"/>
-                                <w:r>
-                                  <w:rPr>
-                                    <w:rFonts w:ascii="Arial" w:hAnsi="Arial" w:cs="Arial"/>
-                                    <w:bCs/>
-                                    <w:color w:val="000000" w:themeColor="dark1"/>
-                                    <w:lang w:val="es-MX"/>
-                                  </w:rPr>
-                                  <w:t>Mejia</w:t>
-                                </w:r>
-                                <w:proofErr w:type="spellEnd"/>
-                                <w:r>
-                                  <w:rPr>
-                                    <w:rFonts w:ascii="Arial" w:hAnsi="Arial" w:cs="Arial"/>
-                                    <w:bCs/>
-                                    <w:color w:val="000000" w:themeColor="dark1"/>
-                                    <w:lang w:val="es-MX"/>
-                                  </w:rPr>
-                                  <w:t xml:space="preserve"> </w:t>
-                                </w:r>
-                                <w:proofErr w:type="spellStart"/>
-                                <w:r>
-                                  <w:rPr>
-                                    <w:rFonts w:ascii="Arial" w:hAnsi="Arial" w:cs="Arial"/>
-                                    <w:bCs/>
-                                    <w:color w:val="000000" w:themeColor="dark1"/>
-                                    <w:lang w:val="es-MX"/>
-                                  </w:rPr>
-                                  <w:t>Alvaro</w:t>
-                                </w:r>
-                                <w:proofErr w:type="spellEnd"/>
                               </w:p>
                               <w:p>
                                 <w:pPr>
@@ -4106,23 +4081,13 @@
                                     <w:lang w:val="es-MX"/>
                                   </w:rPr>
                                 </w:pPr>
-                                <w:proofErr w:type="spellStart"/>
                                 <w:r>
                                   <w:rPr>
                                     <w:rFonts w:ascii="Arial" w:hAnsi="Arial" w:cs="Arial"/>
                                     <w:color w:val="000000" w:themeColor="dark1"/>
                                     <w:lang w:val="es-MX"/>
                                   </w:rPr>
-                                  <w:t>Salauz</w:t>
-                                </w:r>
-                                <w:proofErr w:type="spellEnd"/>
-                                <w:r>
-                                  <w:rPr>
-                                    <w:rFonts w:ascii="Arial" w:hAnsi="Arial" w:cs="Arial"/>
-                                    <w:color w:val="000000" w:themeColor="dark1"/>
-                                    <w:lang w:val="es-MX"/>
-                                  </w:rPr>
-                                  <w:t xml:space="preserve"> </w:t>
+                                  <w:t xml:space="preserve">Salauz </w:t>
                                 </w:r>
                                 <w:r>
                                   <w:rPr>
@@ -4138,25 +4103,7 @@
                                     <w:color w:val="000000" w:themeColor="dark1"/>
                                     <w:lang w:val="es-MX"/>
                                   </w:rPr>
-                                  <w:t xml:space="preserve"> </w:t>
-                                </w:r>
-                                <w:proofErr w:type="spellStart"/>
-                                <w:r>
-                                  <w:rPr>
-                                    <w:rFonts w:ascii="Arial" w:hAnsi="Arial" w:cs="Arial"/>
-                                    <w:color w:val="000000" w:themeColor="dark1"/>
-                                    <w:lang w:val="es-MX"/>
-                                  </w:rPr>
-                                  <w:t>Nerick</w:t>
-                                </w:r>
-                                <w:proofErr w:type="spellEnd"/>
-                                <w:r>
-                                  <w:rPr>
-                                    <w:rFonts w:ascii="Arial" w:hAnsi="Arial" w:cs="Arial"/>
-                                    <w:color w:val="000000" w:themeColor="dark1"/>
-                                    <w:lang w:val="es-MX"/>
-                                  </w:rPr>
-                                  <w:t xml:space="preserve"> Francisco</w:t>
+                                  <w:t xml:space="preserve"> Nerick Francisco</w:t>
                                 </w:r>
                               </w:p>
                               <w:p>
@@ -4197,7 +4144,7 @@
               </mc:Choice>
               <mc:Fallback>
                 <w:pict>
-                  <v:rect w14:anchorId="20552CEF" id="Cuadro de texto 28" o:spid="_x0000_s1055" style="position:absolute;left:0;text-align:left;margin-left:120.45pt;margin-top:269.4pt;width:4in;height:348.05pt;z-index:251658242;visibility:visible;mso-wrap-style:square;mso-width-percent:450;mso-height-percent:0;mso-wrap-distance-left:9pt;mso-wrap-distance-top:0;mso-wrap-distance-right:9pt;mso-wrap-distance-bottom:0;mso-position-horizontal:absolute;mso-position-horizontal-relative:margin;mso-position-vertical:absolute;mso-position-vertical-relative:margin;mso-width-percent:450;mso-height-percent:0;mso-width-relative:page;mso-height-relative:margin;v-text-anchor:bottom" o:gfxdata="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" filled="f" stroked="f" strokeweight=".5pt">
+                  <v:rect w14:anchorId="20552CEF" id="Cuadro de texto 28" o:spid="_x0000_s1055" style="position:absolute;left:0;text-align:left;margin-left:120.45pt;margin-top:269.4pt;width:4in;height:348.05pt;z-index:251658242;visibility:visible;mso-wrap-style:square;mso-width-percent:450;mso-height-percent:0;mso-wrap-distance-left:9pt;mso-wrap-distance-top:0;mso-wrap-distance-right:9pt;mso-wrap-distance-bottom:0;mso-position-horizontal:absolute;mso-position-horizontal-relative:margin;mso-position-vertical:absolute;mso-position-vertical-relative:margin;mso-width-percent:450;mso-height-percent:0;mso-width-relative:page;mso-height-relative:margin;v-text-anchor:bottom" o:gfxdata="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" filled="f" stroked="f" strokeweight=".5pt">
                     <v:textbox inset="0,0,0,0">
                       <w:txbxContent>
                         <w:p>
@@ -4330,7 +4277,15 @@
                               <w:color w:val="000000" w:themeColor="dark1"/>
                               <w:lang w:val="es-MX"/>
                             </w:rPr>
-                            <w:t>Hurtado Avilés Eduardo</w:t>
+                            <w:t xml:space="preserve">Hurtado Avilés </w:t>
+                          </w:r>
+                          <w:r>
+                            <w:rPr>
+                              <w:rFonts w:ascii="Arial" w:hAnsi="Arial" w:cs="Arial"/>
+                              <w:color w:val="000000" w:themeColor="dark1"/>
+                              <w:lang w:val="es-MX"/>
+                            </w:rPr>
+                            <w:t>Gabriel</w:t>
                           </w:r>
                         </w:p>
                         <w:p>
@@ -4395,39 +4350,8 @@
                               <w:color w:val="000000" w:themeColor="dark1"/>
                               <w:lang w:val="es-MX"/>
                             </w:rPr>
-                            <w:t xml:space="preserve">Hernández </w:t>
+                            <w:t>Hernández Mejia Alvaro</w:t>
                           </w:r>
-                          <w:proofErr w:type="spellStart"/>
-                          <w:r>
-                            <w:rPr>
-                              <w:rFonts w:ascii="Arial" w:hAnsi="Arial" w:cs="Arial"/>
-                              <w:bCs/>
-                              <w:color w:val="000000" w:themeColor="dark1"/>
-                              <w:lang w:val="es-MX"/>
-                            </w:rPr>
-                            <w:t>Mejia</w:t>
-                          </w:r>
-                          <w:proofErr w:type="spellEnd"/>
-                          <w:r>
-                            <w:rPr>
-                              <w:rFonts w:ascii="Arial" w:hAnsi="Arial" w:cs="Arial"/>
-                              <w:bCs/>
-                              <w:color w:val="000000" w:themeColor="dark1"/>
-                              <w:lang w:val="es-MX"/>
-                            </w:rPr>
-                            <w:t xml:space="preserve"> </w:t>
-                          </w:r>
-                          <w:proofErr w:type="spellStart"/>
-                          <w:r>
-                            <w:rPr>
-                              <w:rFonts w:ascii="Arial" w:hAnsi="Arial" w:cs="Arial"/>
-                              <w:bCs/>
-                              <w:color w:val="000000" w:themeColor="dark1"/>
-                              <w:lang w:val="es-MX"/>
-                            </w:rPr>
-                            <w:t>Alvaro</w:t>
-                          </w:r>
-                          <w:proofErr w:type="spellEnd"/>
                         </w:p>
                         <w:p>
                           <w:pPr>
@@ -4481,23 +4405,13 @@
                               <w:lang w:val="es-MX"/>
                             </w:rPr>
                           </w:pPr>
-                          <w:proofErr w:type="spellStart"/>
                           <w:r>
                             <w:rPr>
                               <w:rFonts w:ascii="Arial" w:hAnsi="Arial" w:cs="Arial"/>
                               <w:color w:val="000000" w:themeColor="dark1"/>
                               <w:lang w:val="es-MX"/>
                             </w:rPr>
-                            <w:t>Salauz</w:t>
-                          </w:r>
-                          <w:proofErr w:type="spellEnd"/>
-                          <w:r>
-                            <w:rPr>
-                              <w:rFonts w:ascii="Arial" w:hAnsi="Arial" w:cs="Arial"/>
-                              <w:color w:val="000000" w:themeColor="dark1"/>
-                              <w:lang w:val="es-MX"/>
-                            </w:rPr>
-                            <w:t xml:space="preserve"> </w:t>
+                            <w:t xml:space="preserve">Salauz </w:t>
                           </w:r>
                           <w:r>
                             <w:rPr>
@@ -4513,25 +4427,7 @@
                               <w:color w:val="000000" w:themeColor="dark1"/>
                               <w:lang w:val="es-MX"/>
                             </w:rPr>
-                            <w:t xml:space="preserve"> </w:t>
-                          </w:r>
-                          <w:proofErr w:type="spellStart"/>
-                          <w:r>
-                            <w:rPr>
-                              <w:rFonts w:ascii="Arial" w:hAnsi="Arial" w:cs="Arial"/>
-                              <w:color w:val="000000" w:themeColor="dark1"/>
-                              <w:lang w:val="es-MX"/>
-                            </w:rPr>
-                            <w:t>Nerick</w:t>
-                          </w:r>
-                          <w:proofErr w:type="spellEnd"/>
-                          <w:r>
-                            <w:rPr>
-                              <w:rFonts w:ascii="Arial" w:hAnsi="Arial" w:cs="Arial"/>
-                              <w:color w:val="000000" w:themeColor="dark1"/>
-                              <w:lang w:val="es-MX"/>
-                            </w:rPr>
-                            <w:t xml:space="preserve"> Francisco</w:t>
+                            <w:t xml:space="preserve"> Nerick Francisco</w:t>
                           </w:r>
                         </w:p>
                         <w:p>
@@ -4642,7 +4538,6 @@
                                     <w:dataBinding w:prefixMappings="xmlns:ns0='http://purl.org/dc/elements/1.1/' xmlns:ns1='http://schemas.openxmlformats.org/package/2006/metadata/core-properties' " w:xpath="/ns1:coreProperties[1]/ns0:title[1]" w:storeItemID="{6C3C8BC8-F283-45AE-878A-BAB7291924A1}"/>
                                     <w:text/>
                                   </w:sdtPr>
-                                  <w:sdtEndPr/>
                                   <w:sdtContent>
                                     <w:r>
                                       <w:rPr>
@@ -4683,9 +4578,7 @@
                                     <w:dataBinding w:prefixMappings="xmlns:ns0='http://purl.org/dc/elements/1.1/' xmlns:ns1='http://schemas.openxmlformats.org/package/2006/metadata/core-properties' " w:xpath="/ns1:coreProperties[1]/ns0:subject[1]" w:storeItemID="{6C3C8BC8-F283-45AE-878A-BAB7291924A1}"/>
                                     <w:text/>
                                   </w:sdtPr>
-                                  <w:sdtEndPr/>
                                   <w:sdtContent>
-                                    <w:proofErr w:type="spellStart"/>
                                     <w:r>
                                       <w:rPr>
                                         <w:b/>
@@ -4693,29 +4586,8 @@
                                         <w:sz w:val="36"/>
                                         <w:szCs w:val="36"/>
                                       </w:rPr>
-                                      <w:t>Artículo</w:t>
+                                      <w:t>Artículo Científico</w:t>
                                     </w:r>
-                                    <w:proofErr w:type="spellEnd"/>
-                                    <w:r>
-                                      <w:rPr>
-                                        <w:b/>
-                                        <w:bCs/>
-                                        <w:sz w:val="36"/>
-                                        <w:szCs w:val="36"/>
-                                      </w:rPr>
-                                      <w:t xml:space="preserve"> </w:t>
-                                    </w:r>
-                                    <w:proofErr w:type="spellStart"/>
-                                    <w:r>
-                                      <w:rPr>
-                                        <w:b/>
-                                        <w:bCs/>
-                                        <w:sz w:val="36"/>
-                                        <w:szCs w:val="36"/>
-                                      </w:rPr>
-                                      <w:t>Científico</w:t>
-                                    </w:r>
-                                    <w:proofErr w:type="spellEnd"/>
                                   </w:sdtContent>
                                 </w:sdt>
                               </w:p>
@@ -4745,7 +4617,7 @@
                     <v:stroke joinstyle="miter"/>
                     <v:path gradientshapeok="t" o:connecttype="rect"/>
                   </v:shapetype>
-                  <v:shape id="Cuadro de texto 30" o:spid="_x0000_s1056" type="#_x0000_t202" style="position:absolute;left:0;text-align:left;margin-left:122.7pt;margin-top:192.1pt;width:4in;height:84.2pt;z-index:251658241;visibility:visible;mso-wrap-style:square;mso-width-percent:450;mso-height-percent:0;mso-wrap-distance-left:9pt;mso-wrap-distance-top:0;mso-wrap-distance-right:9pt;mso-wrap-distance-bottom:0;mso-position-horizontal:absolute;mso-position-horizontal-relative:margin;mso-position-vertical:absolute;mso-position-vertical-relative:page;mso-width-percent:450;mso-height-percent:0;mso-width-relative:page;mso-height-relative:margin;v-text-anchor:top" o:gfxdata="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" filled="f" stroked="f" strokeweight=".5pt">
+                  <v:shape id="Cuadro de texto 30" o:spid="_x0000_s1056" type="#_x0000_t202" style="position:absolute;left:0;text-align:left;margin-left:122.7pt;margin-top:192.1pt;width:4in;height:84.2pt;z-index:251658241;visibility:visible;mso-wrap-style:square;mso-width-percent:450;mso-height-percent:0;mso-wrap-distance-left:9pt;mso-wrap-distance-top:0;mso-wrap-distance-right:9pt;mso-wrap-distance-bottom:0;mso-position-horizontal:absolute;mso-position-horizontal-relative:margin;mso-position-vertical:absolute;mso-position-vertical-relative:page;mso-width-percent:450;mso-height-percent:0;mso-width-relative:page;mso-height-relative:margin;v-text-anchor:top" o:gfxdata="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" filled="f" stroked="f" strokeweight=".5pt">
                     <v:textbox style="mso-fit-shape-to-text:t" inset="0,0,0,0">
                       <w:txbxContent>
                         <w:p>
@@ -4774,7 +4646,6 @@
                               <w:dataBinding w:prefixMappings="xmlns:ns0='http://purl.org/dc/elements/1.1/' xmlns:ns1='http://schemas.openxmlformats.org/package/2006/metadata/core-properties' " w:xpath="/ns1:coreProperties[1]/ns0:title[1]" w:storeItemID="{6C3C8BC8-F283-45AE-878A-BAB7291924A1}"/>
                               <w:text/>
                             </w:sdtPr>
-                            <w:sdtEndPr/>
                             <w:sdtContent>
                               <w:r>
                                 <w:rPr>
@@ -4815,9 +4686,7 @@
                               <w:dataBinding w:prefixMappings="xmlns:ns0='http://purl.org/dc/elements/1.1/' xmlns:ns1='http://schemas.openxmlformats.org/package/2006/metadata/core-properties' " w:xpath="/ns1:coreProperties[1]/ns0:subject[1]" w:storeItemID="{6C3C8BC8-F283-45AE-878A-BAB7291924A1}"/>
                               <w:text/>
                             </w:sdtPr>
-                            <w:sdtEndPr/>
                             <w:sdtContent>
-                              <w:proofErr w:type="spellStart"/>
                               <w:r>
                                 <w:rPr>
                                   <w:b/>
@@ -4825,29 +4694,8 @@
                                   <w:sz w:val="36"/>
                                   <w:szCs w:val="36"/>
                                 </w:rPr>
-                                <w:t>Artículo</w:t>
+                                <w:t>Artículo Científico</w:t>
                               </w:r>
-                              <w:proofErr w:type="spellEnd"/>
-                              <w:r>
-                                <w:rPr>
-                                  <w:b/>
-                                  <w:bCs/>
-                                  <w:sz w:val="36"/>
-                                  <w:szCs w:val="36"/>
-                                </w:rPr>
-                                <w:t xml:space="preserve"> </w:t>
-                              </w:r>
-                              <w:proofErr w:type="spellStart"/>
-                              <w:r>
-                                <w:rPr>
-                                  <w:b/>
-                                  <w:bCs/>
-                                  <w:sz w:val="36"/>
-                                  <w:szCs w:val="36"/>
-                                </w:rPr>
-                                <w:t>Científico</w:t>
-                              </w:r>
-                              <w:proofErr w:type="spellEnd"/>
                             </w:sdtContent>
                           </w:sdt>
                         </w:p>
@@ -5955,47 +5803,7 @@
           <w:szCs w:val="20"/>
           <w:lang w:val="es-MX"/>
         </w:rPr>
-        <w:t xml:space="preserve">Se desarrolló un sistema médico integral orientado a digitalizar la gestión de pacientes, consultas médicas, historiales clínicos y procesos administrativos en instituciones de salud. El proyecto abordó la problemática de ineficiencia en la atención médica derivada de procesos manuales, diseñando una plataforma segura, accesible y conforme a normativas nacionales e internacionales. Se aplicó una metodología incremental basada en casos de uso priorizados y el modelo FURPS+ para definir y evaluar requisitos funcionales y no funcionales. El sistema fue implementado con una arquitectura modular cliente-servidor, autenticación </w:t>
-      </w:r>
-      <w:proofErr w:type="spellStart"/>
-      <w:r>
-        <w:rPr>
-          <w:rFonts w:ascii="Times New Roman" w:hAnsi="Times New Roman" w:cs="Times New Roman"/>
-          <w:sz w:val="20"/>
-          <w:szCs w:val="20"/>
-          <w:lang w:val="es-MX"/>
-        </w:rPr>
-        <w:t>multifactor</w:t>
-      </w:r>
-      <w:proofErr w:type="spellEnd"/>
-      <w:r>
-        <w:rPr>
-          <w:rFonts w:ascii="Times New Roman" w:hAnsi="Times New Roman" w:cs="Times New Roman"/>
-          <w:sz w:val="20"/>
-          <w:szCs w:val="20"/>
-          <w:lang w:val="es-MX"/>
-        </w:rPr>
-        <w:t xml:space="preserve"> y base de datos </w:t>
-      </w:r>
-      <w:proofErr w:type="spellStart"/>
-      <w:r>
-        <w:rPr>
-          <w:rFonts w:ascii="Times New Roman" w:hAnsi="Times New Roman" w:cs="Times New Roman"/>
-          <w:sz w:val="20"/>
-          <w:szCs w:val="20"/>
-          <w:lang w:val="es-MX"/>
-        </w:rPr>
-        <w:t>NoSQL</w:t>
-      </w:r>
-      <w:proofErr w:type="spellEnd"/>
-      <w:r>
-        <w:rPr>
-          <w:rFonts w:ascii="Times New Roman" w:hAnsi="Times New Roman" w:cs="Times New Roman"/>
-          <w:sz w:val="20"/>
-          <w:szCs w:val="20"/>
-          <w:lang w:val="es-MX"/>
-        </w:rPr>
-        <w:t>. Entre los resultados se destacan la operación segura para 10,000 usuarios concurrentes, un tiempo de respuesta inferior a 3 segundos, y cobertura total de funcionalidades críticas. Se concluye que la solución es viable, extensible y cumple con los estándares de calidad requeridos por el sector salud.</w:t>
+        <w:t>Se desarrolló un sistema médico integral orientado a digitalizar la gestión de pacientes, consultas médicas, historiales clínicos y procesos administrativos en instituciones de salud. El proyecto abordó la problemática de ineficiencia en la atención médica derivada de procesos manuales, diseñando una plataforma segura, accesible y conforme a normativas nacionales e internacionales. Se aplicó una metodología incremental basada en casos de uso priorizados y el modelo FURPS+ para definir y evaluar requisitos funcionales y no funcionales. El sistema fue implementado con una arquitectura modular cliente-servidor, autenticación multifactor y base de datos NoSQL. Entre los resultados se destacan la operación segura para 10,000 usuarios concurrentes, un tiempo de respuesta inferior a 3 segundos, y cobertura total de funcionalidades críticas. Se concluye que la solución es viable, extensible y cumple con los estándares de calidad requeridos por el sector salud.</w:t>
       </w:r>
     </w:p>
     <w:p>
@@ -6199,27 +6007,7 @@
           <w:szCs w:val="20"/>
           <w:lang w:val="es-MX"/>
         </w:rPr>
-        <w:t xml:space="preserve">La metodología se estructuró en ciclos iterativos centrados en la priorización de casos de uso críticos, con énfasis en el módulo de consultas médicas. Se aplicaron prácticas ágiles como </w:t>
-      </w:r>
-      <w:proofErr w:type="spellStart"/>
-      <w:r>
-        <w:rPr>
-          <w:rFonts w:ascii="Times New Roman" w:hAnsi="Times New Roman" w:cs="Times New Roman"/>
-          <w:sz w:val="20"/>
-          <w:szCs w:val="20"/>
-          <w:lang w:val="es-MX"/>
-        </w:rPr>
-        <w:t>sprints</w:t>
-      </w:r>
-      <w:proofErr w:type="spellEnd"/>
-      <w:r>
-        <w:rPr>
-          <w:rFonts w:ascii="Times New Roman" w:hAnsi="Times New Roman" w:cs="Times New Roman"/>
-          <w:sz w:val="20"/>
-          <w:szCs w:val="20"/>
-          <w:lang w:val="es-MX"/>
-        </w:rPr>
-        <w:t xml:space="preserve"> y pruebas incrementales para garantizar la entrega continua de valor.</w:t>
+        <w:t>La metodología se estructuró en ciclos iterativos centrados en la priorización de casos de uso críticos, con énfasis en el módulo de consultas médicas. Se aplicaron prácticas ágiles como sprints y pruebas incrementales para garantizar la entrega continua de valor.</w:t>
       </w:r>
     </w:p>
     <w:p>
@@ -6294,7 +6082,6 @@
           <w:lang w:val="es-MX"/>
         </w:rPr>
       </w:pPr>
-      <w:proofErr w:type="spellStart"/>
       <w:r>
         <w:rPr>
           <w:rFonts w:ascii="Times New Roman" w:hAnsi="Times New Roman" w:cs="Times New Roman"/>
@@ -6306,7 +6093,6 @@
         </w:rPr>
         <w:t>MongoDB</w:t>
       </w:r>
-      <w:proofErr w:type="spellEnd"/>
       <w:r>
         <w:rPr>
           <w:rFonts w:ascii="Times New Roman" w:hAnsi="Times New Roman" w:cs="Times New Roman"/>
@@ -6368,7 +6154,6 @@
           <w:lang w:val="es-MX"/>
         </w:rPr>
       </w:pPr>
-      <w:proofErr w:type="spellStart"/>
       <w:r>
         <w:rPr>
           <w:rFonts w:ascii="Times New Roman" w:hAnsi="Times New Roman" w:cs="Times New Roman"/>
@@ -6378,33 +6163,8 @@
           <w:szCs w:val="20"/>
           <w:lang w:val="es-MX"/>
         </w:rPr>
-        <w:t>RESTful</w:t>
-      </w:r>
-      <w:proofErr w:type="spellEnd"/>
-      <w:r>
-        <w:rPr>
-          <w:rFonts w:ascii="Times New Roman" w:hAnsi="Times New Roman" w:cs="Times New Roman"/>
-          <w:b/>
-          <w:bCs/>
-          <w:sz w:val="20"/>
-          <w:szCs w:val="20"/>
-          <w:lang w:val="es-MX"/>
-        </w:rPr>
-        <w:t xml:space="preserve"> APIs y </w:t>
-      </w:r>
-      <w:proofErr w:type="spellStart"/>
-      <w:r>
-        <w:rPr>
-          <w:rFonts w:ascii="Times New Roman" w:hAnsi="Times New Roman" w:cs="Times New Roman"/>
-          <w:b/>
-          <w:bCs/>
-          <w:sz w:val="20"/>
-          <w:szCs w:val="20"/>
-          <w:lang w:val="es-MX"/>
-        </w:rPr>
-        <w:t>WebSockets</w:t>
-      </w:r>
-      <w:proofErr w:type="spellEnd"/>
+        <w:t>RESTful APIs y WebSockets</w:t>
+      </w:r>
       <w:r>
         <w:rPr>
           <w:rFonts w:ascii="Times New Roman" w:hAnsi="Times New Roman" w:cs="Times New Roman"/>
@@ -6534,7 +6294,6 @@
         </w:rPr>
         <w:t xml:space="preserve">El servidor de aplicaciones se desarrolló utilizando </w:t>
       </w:r>
-      <w:proofErr w:type="spellStart"/>
       <w:r>
         <w:rPr>
           <w:rFonts w:ascii="Times New Roman" w:hAnsi="Times New Roman" w:cs="Times New Roman"/>
@@ -6546,7 +6305,6 @@
         </w:rPr>
         <w:t>Node.js</w:t>
       </w:r>
-      <w:proofErr w:type="spellEnd"/>
       <w:r>
         <w:rPr>
           <w:rFonts w:ascii="Times New Roman" w:hAnsi="Times New Roman" w:cs="Times New Roman"/>
@@ -6574,47 +6332,7 @@
           <w:szCs w:val="20"/>
           <w:lang w:val="es-MX"/>
         </w:rPr>
-        <w:t xml:space="preserve">, permitiendo exponer servicios como una API </w:t>
-      </w:r>
-      <w:proofErr w:type="spellStart"/>
-      <w:r>
-        <w:rPr>
-          <w:rFonts w:ascii="Times New Roman" w:hAnsi="Times New Roman" w:cs="Times New Roman"/>
-          <w:sz w:val="20"/>
-          <w:szCs w:val="20"/>
-          <w:lang w:val="es-MX"/>
-        </w:rPr>
-        <w:t>RESTful</w:t>
-      </w:r>
-      <w:proofErr w:type="spellEnd"/>
-      <w:r>
-        <w:rPr>
-          <w:rFonts w:ascii="Times New Roman" w:hAnsi="Times New Roman" w:cs="Times New Roman"/>
-          <w:sz w:val="20"/>
-          <w:szCs w:val="20"/>
-          <w:lang w:val="es-MX"/>
-        </w:rPr>
-        <w:t xml:space="preserve">. Esta API gestiona las operaciones fundamentales del sistema, como el registro de usuarios, la programación de citas médicas, la consulta de historiales clínicos y la interacción vía chat. Del lado del cliente, se implementó un </w:t>
-      </w:r>
-      <w:proofErr w:type="spellStart"/>
-      <w:r>
-        <w:rPr>
-          <w:rFonts w:ascii="Times New Roman" w:hAnsi="Times New Roman" w:cs="Times New Roman"/>
-          <w:sz w:val="20"/>
-          <w:szCs w:val="20"/>
-          <w:lang w:val="es-MX"/>
-        </w:rPr>
-        <w:t>frontend</w:t>
-      </w:r>
-      <w:proofErr w:type="spellEnd"/>
-      <w:r>
-        <w:rPr>
-          <w:rFonts w:ascii="Times New Roman" w:hAnsi="Times New Roman" w:cs="Times New Roman"/>
-          <w:sz w:val="20"/>
-          <w:szCs w:val="20"/>
-          <w:lang w:val="es-MX"/>
-        </w:rPr>
-        <w:t xml:space="preserve"> desacoplado, lo que facilita su despliegue independiente y mejora la mantenibilidad del sistema.</w:t>
+        <w:t>, permitiendo exponer servicios como una API RESTful. Esta API gestiona las operaciones fundamentales del sistema, como el registro de usuarios, la programación de citas médicas, la consulta de historiales clínicos y la interacción vía chat. Del lado del cliente, se implementó un frontend desacoplado, lo que facilita su despliegue independiente y mejora la mantenibilidad del sistema.</w:t>
       </w:r>
     </w:p>
     <w:p>
@@ -6637,7 +6355,6 @@
         </w:rPr>
         <w:t xml:space="preserve">Para asegurar la autenticación, se integró un mecanismo de doble verificación (2FA), complementado con el uso de </w:t>
       </w:r>
-      <w:proofErr w:type="spellStart"/>
       <w:r>
         <w:rPr>
           <w:rFonts w:ascii="Times New Roman" w:hAnsi="Times New Roman" w:cs="Times New Roman"/>
@@ -6647,43 +6364,7 @@
           <w:szCs w:val="20"/>
           <w:lang w:val="es-MX"/>
         </w:rPr>
-        <w:t>tokens</w:t>
-      </w:r>
-      <w:proofErr w:type="spellEnd"/>
-      <w:r>
-        <w:rPr>
-          <w:rFonts w:ascii="Times New Roman" w:hAnsi="Times New Roman" w:cs="Times New Roman"/>
-          <w:b/>
-          <w:bCs/>
-          <w:sz w:val="20"/>
-          <w:szCs w:val="20"/>
-          <w:lang w:val="es-MX"/>
-        </w:rPr>
-        <w:t xml:space="preserve"> JWT (JSON Web </w:t>
-      </w:r>
-      <w:proofErr w:type="spellStart"/>
-      <w:r>
-        <w:rPr>
-          <w:rFonts w:ascii="Times New Roman" w:hAnsi="Times New Roman" w:cs="Times New Roman"/>
-          <w:b/>
-          <w:bCs/>
-          <w:sz w:val="20"/>
-          <w:szCs w:val="20"/>
-          <w:lang w:val="es-MX"/>
-        </w:rPr>
-        <w:t>Tokens</w:t>
-      </w:r>
-      <w:proofErr w:type="spellEnd"/>
-      <w:r>
-        <w:rPr>
-          <w:rFonts w:ascii="Times New Roman" w:hAnsi="Times New Roman" w:cs="Times New Roman"/>
-          <w:b/>
-          <w:bCs/>
-          <w:sz w:val="20"/>
-          <w:szCs w:val="20"/>
-          <w:lang w:val="es-MX"/>
-        </w:rPr>
-        <w:t>)</w:t>
+        <w:t>tokens JWT (JSON Web Tokens)</w:t>
       </w:r>
       <w:r>
         <w:rPr>
@@ -6778,45 +6459,14 @@
           <w:lang w:val="es-MX"/>
         </w:rPr>
       </w:pPr>
-      <w:proofErr w:type="spellStart"/>
-      <w:r>
-        <w:rPr>
-          <w:rFonts w:ascii="Times New Roman" w:hAnsi="Times New Roman" w:cs="Times New Roman"/>
-          <w:sz w:val="20"/>
-          <w:szCs w:val="20"/>
-          <w:lang w:val="es-MX"/>
-        </w:rPr>
-        <w:t>Singleton</w:t>
-      </w:r>
-      <w:proofErr w:type="spellEnd"/>
-      <w:r>
-        <w:rPr>
-          <w:rFonts w:ascii="Times New Roman" w:hAnsi="Times New Roman" w:cs="Times New Roman"/>
-          <w:sz w:val="20"/>
-          <w:szCs w:val="20"/>
-          <w:lang w:val="es-MX"/>
-        </w:rPr>
-        <w:t xml:space="preserve">: Aplicado en la conexión con la base de datos </w:t>
-      </w:r>
-      <w:proofErr w:type="spellStart"/>
-      <w:r>
-        <w:rPr>
-          <w:rFonts w:ascii="Times New Roman" w:hAnsi="Times New Roman" w:cs="Times New Roman"/>
-          <w:sz w:val="20"/>
-          <w:szCs w:val="20"/>
-          <w:lang w:val="es-MX"/>
-        </w:rPr>
-        <w:t>MongoDB</w:t>
-      </w:r>
-      <w:proofErr w:type="spellEnd"/>
-      <w:r>
-        <w:rPr>
-          <w:rFonts w:ascii="Times New Roman" w:hAnsi="Times New Roman" w:cs="Times New Roman"/>
-          <w:sz w:val="20"/>
-          <w:szCs w:val="20"/>
-          <w:lang w:val="es-MX"/>
-        </w:rPr>
-        <w:t>. Este patrón garantiza que sólo exista una instancia activa del conector a la base de datos durante la ejecución del servidor, optimizando el uso de recursos y reduciendo la complejidad del manejo de múltiples conexiones.</w:t>
+      <w:r>
+        <w:rPr>
+          <w:rFonts w:ascii="Times New Roman" w:hAnsi="Times New Roman" w:cs="Times New Roman"/>
+          <w:sz w:val="20"/>
+          <w:szCs w:val="20"/>
+          <w:lang w:val="es-MX"/>
+        </w:rPr>
+        <w:t>Singleton: Aplicado en la conexión con la base de datos MongoDB. Este patrón garantiza que sólo exista una instancia activa del conector a la base de datos durante la ejecución del servidor, optimizando el uso de recursos y reduciendo la complejidad del manejo de múltiples conexiones.</w:t>
       </w:r>
     </w:p>
     <w:p>
@@ -6997,47 +6647,7 @@
           <w:szCs w:val="20"/>
           <w:lang w:val="es-MX" w:eastAsia="es-MX"/>
         </w:rPr>
-        <w:t xml:space="preserve">, considerando posibles escenarios de alta demanda en instituciones grandes. Esto fue posible gracias a su arquitectura sin estado, a la base de datos </w:t>
-      </w:r>
-      <w:proofErr w:type="spellStart"/>
-      <w:r>
-        <w:rPr>
-          <w:rFonts w:ascii="Times New Roman" w:eastAsia="Times New Roman" w:hAnsi="Times New Roman" w:cs="Times New Roman"/>
-          <w:sz w:val="20"/>
-          <w:szCs w:val="20"/>
-          <w:lang w:val="es-MX" w:eastAsia="es-MX"/>
-        </w:rPr>
-        <w:t>NoSQL</w:t>
-      </w:r>
-      <w:proofErr w:type="spellEnd"/>
-      <w:r>
-        <w:rPr>
-          <w:rFonts w:ascii="Times New Roman" w:eastAsia="Times New Roman" w:hAnsi="Times New Roman" w:cs="Times New Roman"/>
-          <w:sz w:val="20"/>
-          <w:szCs w:val="20"/>
-          <w:lang w:val="es-MX" w:eastAsia="es-MX"/>
-        </w:rPr>
-        <w:t xml:space="preserve"> y al uso de </w:t>
-      </w:r>
-      <w:proofErr w:type="spellStart"/>
-      <w:r>
-        <w:rPr>
-          <w:rFonts w:ascii="Times New Roman" w:eastAsia="Times New Roman" w:hAnsi="Times New Roman" w:cs="Times New Roman"/>
-          <w:sz w:val="20"/>
-          <w:szCs w:val="20"/>
-          <w:lang w:val="es-MX" w:eastAsia="es-MX"/>
-        </w:rPr>
-        <w:t>WebSockets</w:t>
-      </w:r>
-      <w:proofErr w:type="spellEnd"/>
-      <w:r>
-        <w:rPr>
-          <w:rFonts w:ascii="Times New Roman" w:eastAsia="Times New Roman" w:hAnsi="Times New Roman" w:cs="Times New Roman"/>
-          <w:sz w:val="20"/>
-          <w:szCs w:val="20"/>
-          <w:lang w:val="es-MX" w:eastAsia="es-MX"/>
-        </w:rPr>
-        <w:t xml:space="preserve"> en comunicaciones críticas como el chat.</w:t>
+        <w:t>, considerando posibles escenarios de alta demanda en instituciones grandes. Esto fue posible gracias a su arquitectura sin estado, a la base de datos NoSQL y al uso de WebSockets en comunicaciones críticas como el chat.</w:t>
       </w:r>
     </w:p>
     <w:p>
@@ -7474,21 +7084,9 @@
           <w:szCs w:val="20"/>
           <w:lang w:val="es-MX"/>
         </w:rPr>
-        <w:t xml:space="preserve">Base de Datos </w:t>
-      </w:r>
-      <w:proofErr w:type="spellStart"/>
-      <w:r>
-        <w:rPr>
-          <w:rFonts w:ascii="Times New Roman" w:hAnsi="Times New Roman" w:cs="Times New Roman"/>
-          <w:b/>
-          <w:bCs/>
-          <w:sz w:val="20"/>
-          <w:szCs w:val="20"/>
-          <w:lang w:val="es-MX"/>
-        </w:rPr>
-        <w:t>MongoDB</w:t>
-      </w:r>
-      <w:proofErr w:type="spellEnd"/>
+        <w:lastRenderedPageBreak/>
+        <w:t>Base de Datos MongoDB</w:t>
+      </w:r>
       <w:r>
         <w:rPr>
           <w:rFonts w:ascii="Times New Roman" w:hAnsi="Times New Roman" w:cs="Times New Roman"/>
@@ -7523,7 +7121,6 @@
           <w:szCs w:val="20"/>
           <w:lang w:val="es-MX"/>
         </w:rPr>
-        <w:lastRenderedPageBreak/>
         <w:t>Servicios Externos (2FA)</w:t>
       </w:r>
       <w:r>
@@ -7569,27 +7166,7 @@
           <w:szCs w:val="20"/>
           <w:lang w:val="es-MX"/>
         </w:rPr>
-        <w:t xml:space="preserve">: firewall, auditoría de accesos, </w:t>
-      </w:r>
-      <w:proofErr w:type="spellStart"/>
-      <w:r>
-        <w:rPr>
-          <w:rFonts w:ascii="Times New Roman" w:hAnsi="Times New Roman" w:cs="Times New Roman"/>
-          <w:sz w:val="20"/>
-          <w:szCs w:val="20"/>
-          <w:lang w:val="es-MX"/>
-        </w:rPr>
-        <w:t>tokens</w:t>
-      </w:r>
-      <w:proofErr w:type="spellEnd"/>
-      <w:r>
-        <w:rPr>
-          <w:rFonts w:ascii="Times New Roman" w:hAnsi="Times New Roman" w:cs="Times New Roman"/>
-          <w:sz w:val="20"/>
-          <w:szCs w:val="20"/>
-          <w:lang w:val="es-MX"/>
-        </w:rPr>
-        <w:t xml:space="preserve"> con expiración.</w:t>
+        <w:t>: firewall, auditoría de accesos, tokens con expiración.</w:t>
       </w:r>
     </w:p>
     <w:p>
@@ -7796,19 +7373,8 @@
           <w:szCs w:val="20"/>
           <w:lang w:val="es-MX"/>
         </w:rPr>
-        <w:t xml:space="preserve">Base de datos </w:t>
-      </w:r>
-      <w:proofErr w:type="spellStart"/>
-      <w:r>
-        <w:rPr>
-          <w:rFonts w:ascii="Times New Roman" w:hAnsi="Times New Roman" w:cs="Times New Roman"/>
-          <w:sz w:val="20"/>
-          <w:szCs w:val="20"/>
-          <w:lang w:val="es-MX"/>
-        </w:rPr>
-        <w:t>MongoDB</w:t>
-      </w:r>
-      <w:proofErr w:type="spellEnd"/>
+        <w:t>Base de datos MongoDB</w:t>
+      </w:r>
     </w:p>
     <w:p>
       <w:pPr>
@@ -7825,25 +7391,14 @@
           <w:lang w:val="es-MX"/>
         </w:rPr>
       </w:pPr>
-      <w:proofErr w:type="spellStart"/>
-      <w:r>
-        <w:rPr>
-          <w:rFonts w:ascii="Times New Roman" w:hAnsi="Times New Roman" w:cs="Times New Roman"/>
-          <w:sz w:val="20"/>
-          <w:szCs w:val="20"/>
-          <w:lang w:val="es-MX"/>
-        </w:rPr>
-        <w:t>Frontend</w:t>
-      </w:r>
-      <w:proofErr w:type="spellEnd"/>
-      <w:r>
-        <w:rPr>
-          <w:rFonts w:ascii="Times New Roman" w:hAnsi="Times New Roman" w:cs="Times New Roman"/>
-          <w:sz w:val="20"/>
-          <w:szCs w:val="20"/>
-          <w:lang w:val="es-MX"/>
-        </w:rPr>
-        <w:t xml:space="preserve"> web</w:t>
+      <w:r>
+        <w:rPr>
+          <w:rFonts w:ascii="Times New Roman" w:hAnsi="Times New Roman" w:cs="Times New Roman"/>
+          <w:sz w:val="20"/>
+          <w:szCs w:val="20"/>
+          <w:lang w:val="es-MX"/>
+        </w:rPr>
+        <w:t>Frontend web</w:t>
       </w:r>
     </w:p>
     <w:p>
@@ -7861,25 +7416,14 @@
           <w:lang w:val="es-MX"/>
         </w:rPr>
       </w:pPr>
-      <w:proofErr w:type="spellStart"/>
-      <w:r>
-        <w:rPr>
-          <w:rFonts w:ascii="Times New Roman" w:hAnsi="Times New Roman" w:cs="Times New Roman"/>
-          <w:sz w:val="20"/>
-          <w:szCs w:val="20"/>
-          <w:lang w:val="es-MX"/>
-        </w:rPr>
-        <w:t>Autenticador</w:t>
-      </w:r>
-      <w:proofErr w:type="spellEnd"/>
-      <w:r>
-        <w:rPr>
-          <w:rFonts w:ascii="Times New Roman" w:hAnsi="Times New Roman" w:cs="Times New Roman"/>
-          <w:sz w:val="20"/>
-          <w:szCs w:val="20"/>
-          <w:lang w:val="es-MX"/>
-        </w:rPr>
-        <w:t xml:space="preserve"> externo (2FA por correo/SMS)</w:t>
+      <w:r>
+        <w:rPr>
+          <w:rFonts w:ascii="Times New Roman" w:hAnsi="Times New Roman" w:cs="Times New Roman"/>
+          <w:sz w:val="20"/>
+          <w:szCs w:val="20"/>
+          <w:lang w:val="es-MX"/>
+        </w:rPr>
+        <w:t>Autenticador externo (2FA por correo/SMS)</w:t>
       </w:r>
     </w:p>
     <w:p>
@@ -7954,25 +7498,14 @@
           <w:lang w:val="es-MX"/>
         </w:rPr>
       </w:pPr>
-      <w:proofErr w:type="spellStart"/>
-      <w:r>
-        <w:rPr>
-          <w:rFonts w:ascii="Times New Roman" w:hAnsi="Times New Roman" w:cs="Times New Roman"/>
-          <w:sz w:val="20"/>
-          <w:szCs w:val="20"/>
-          <w:lang w:val="es-MX"/>
-        </w:rPr>
-        <w:t>WebSocket</w:t>
-      </w:r>
-      <w:proofErr w:type="spellEnd"/>
-      <w:r>
-        <w:rPr>
-          <w:rFonts w:ascii="Times New Roman" w:hAnsi="Times New Roman" w:cs="Times New Roman"/>
-          <w:sz w:val="20"/>
-          <w:szCs w:val="20"/>
-          <w:lang w:val="es-MX"/>
-        </w:rPr>
-        <w:t xml:space="preserve"> para chat en tiempo real</w:t>
+      <w:r>
+        <w:rPr>
+          <w:rFonts w:ascii="Times New Roman" w:hAnsi="Times New Roman" w:cs="Times New Roman"/>
+          <w:sz w:val="20"/>
+          <w:szCs w:val="20"/>
+          <w:lang w:val="es-MX"/>
+        </w:rPr>
+        <w:t>WebSocket para chat en tiempo real</w:t>
       </w:r>
     </w:p>
     <w:p>
@@ -8029,27 +7562,7 @@
           <w:szCs w:val="20"/>
           <w:lang w:val="es-MX"/>
         </w:rPr>
-        <w:t xml:space="preserve">Cloud server con soporte para </w:t>
-      </w:r>
-      <w:proofErr w:type="spellStart"/>
-      <w:r>
-        <w:rPr>
-          <w:rFonts w:ascii="Times New Roman" w:hAnsi="Times New Roman" w:cs="Times New Roman"/>
-          <w:sz w:val="20"/>
-          <w:szCs w:val="20"/>
-          <w:lang w:val="es-MX"/>
-        </w:rPr>
-        <w:t>Node.js</w:t>
-      </w:r>
-      <w:proofErr w:type="spellEnd"/>
-      <w:r>
-        <w:rPr>
-          <w:rFonts w:ascii="Times New Roman" w:hAnsi="Times New Roman" w:cs="Times New Roman"/>
-          <w:sz w:val="20"/>
-          <w:szCs w:val="20"/>
-          <w:lang w:val="es-MX"/>
-        </w:rPr>
-        <w:t xml:space="preserve"> / Express</w:t>
+        <w:t>Cloud server con soporte para Node.js / Express</w:t>
       </w:r>
     </w:p>
     <w:p>
@@ -8067,25 +7580,14 @@
           <w:lang w:val="es-MX"/>
         </w:rPr>
       </w:pPr>
-      <w:proofErr w:type="spellStart"/>
-      <w:r>
-        <w:rPr>
-          <w:rFonts w:ascii="Times New Roman" w:hAnsi="Times New Roman" w:cs="Times New Roman"/>
-          <w:sz w:val="20"/>
-          <w:szCs w:val="20"/>
-          <w:lang w:val="es-MX"/>
-        </w:rPr>
-        <w:t>MongoDB</w:t>
-      </w:r>
-      <w:proofErr w:type="spellEnd"/>
-      <w:r>
-        <w:rPr>
-          <w:rFonts w:ascii="Times New Roman" w:hAnsi="Times New Roman" w:cs="Times New Roman"/>
-          <w:sz w:val="20"/>
-          <w:szCs w:val="20"/>
-          <w:lang w:val="es-MX"/>
-        </w:rPr>
-        <w:t xml:space="preserve"> Atlas o servidor dedicado con réplicas</w:t>
+      <w:r>
+        <w:rPr>
+          <w:rFonts w:ascii="Times New Roman" w:hAnsi="Times New Roman" w:cs="Times New Roman"/>
+          <w:sz w:val="20"/>
+          <w:szCs w:val="20"/>
+          <w:lang w:val="es-MX"/>
+        </w:rPr>
+        <w:t>MongoDB Atlas o servidor dedicado con réplicas</w:t>
       </w:r>
     </w:p>
     <w:p>
@@ -8142,27 +7644,7 @@
           <w:szCs w:val="20"/>
           <w:lang w:val="es-MX"/>
         </w:rPr>
-        <w:t xml:space="preserve">Lista blanca de </w:t>
-      </w:r>
-      <w:proofErr w:type="spellStart"/>
-      <w:r>
-        <w:rPr>
-          <w:rFonts w:ascii="Times New Roman" w:hAnsi="Times New Roman" w:cs="Times New Roman"/>
-          <w:sz w:val="20"/>
-          <w:szCs w:val="20"/>
-          <w:lang w:val="es-MX"/>
-        </w:rPr>
-        <w:t>IPs</w:t>
-      </w:r>
-      <w:proofErr w:type="spellEnd"/>
-      <w:r>
-        <w:rPr>
-          <w:rFonts w:ascii="Times New Roman" w:hAnsi="Times New Roman" w:cs="Times New Roman"/>
-          <w:sz w:val="20"/>
-          <w:szCs w:val="20"/>
-          <w:lang w:val="es-MX"/>
-        </w:rPr>
-        <w:t xml:space="preserve"> administrativas</w:t>
+        <w:t>Lista blanca de IPs administrativas</w:t>
       </w:r>
     </w:p>
     <w:p>
@@ -8180,25 +7662,14 @@
           <w:lang w:val="es-MX"/>
         </w:rPr>
       </w:pPr>
-      <w:proofErr w:type="spellStart"/>
-      <w:r>
-        <w:rPr>
-          <w:rFonts w:ascii="Times New Roman" w:hAnsi="Times New Roman" w:cs="Times New Roman"/>
-          <w:sz w:val="20"/>
-          <w:szCs w:val="20"/>
-          <w:lang w:val="es-MX"/>
-        </w:rPr>
-        <w:t>Logs</w:t>
-      </w:r>
-      <w:proofErr w:type="spellEnd"/>
-      <w:r>
-        <w:rPr>
-          <w:rFonts w:ascii="Times New Roman" w:hAnsi="Times New Roman" w:cs="Times New Roman"/>
-          <w:sz w:val="20"/>
-          <w:szCs w:val="20"/>
-          <w:lang w:val="es-MX"/>
-        </w:rPr>
-        <w:t xml:space="preserve"> de acceso</w:t>
+      <w:r>
+        <w:rPr>
+          <w:rFonts w:ascii="Times New Roman" w:hAnsi="Times New Roman" w:cs="Times New Roman"/>
+          <w:sz w:val="20"/>
+          <w:szCs w:val="20"/>
+          <w:lang w:val="es-MX"/>
+        </w:rPr>
+        <w:t>Logs de acceso</w:t>
       </w:r>
     </w:p>
     <w:p>
@@ -8223,27 +7694,7 @@
           <w:szCs w:val="20"/>
           <w:lang w:val="es-MX"/>
         </w:rPr>
-        <w:t xml:space="preserve">Control de sesión por </w:t>
-      </w:r>
-      <w:proofErr w:type="spellStart"/>
-      <w:r>
-        <w:rPr>
-          <w:rFonts w:ascii="Times New Roman" w:hAnsi="Times New Roman" w:cs="Times New Roman"/>
-          <w:sz w:val="20"/>
-          <w:szCs w:val="20"/>
-          <w:lang w:val="es-MX"/>
-        </w:rPr>
-        <w:t>token</w:t>
-      </w:r>
-      <w:proofErr w:type="spellEnd"/>
-      <w:r>
-        <w:rPr>
-          <w:rFonts w:ascii="Times New Roman" w:hAnsi="Times New Roman" w:cs="Times New Roman"/>
-          <w:sz w:val="20"/>
-          <w:szCs w:val="20"/>
-          <w:lang w:val="es-MX"/>
-        </w:rPr>
-        <w:t xml:space="preserve"> con expiración</w:t>
+        <w:t>Control de sesión por token con expiración</w:t>
       </w:r>
     </w:p>
     <w:p>
@@ -8439,27 +7890,7 @@
           <w:szCs w:val="20"/>
           <w:lang w:val="es-MX"/>
         </w:rPr>
-        <w:t xml:space="preserve">. La incorporación de mecanismos como la autenticación en dos pasos (2FA), el uso de </w:t>
-      </w:r>
-      <w:proofErr w:type="spellStart"/>
-      <w:r>
-        <w:rPr>
-          <w:rFonts w:ascii="Times New Roman" w:hAnsi="Times New Roman" w:cs="Times New Roman"/>
-          <w:sz w:val="20"/>
-          <w:szCs w:val="20"/>
-          <w:lang w:val="es-MX"/>
-        </w:rPr>
-        <w:t>tokens</w:t>
-      </w:r>
-      <w:proofErr w:type="spellEnd"/>
-      <w:r>
-        <w:rPr>
-          <w:rFonts w:ascii="Times New Roman" w:hAnsi="Times New Roman" w:cs="Times New Roman"/>
-          <w:sz w:val="20"/>
-          <w:szCs w:val="20"/>
-          <w:lang w:val="es-MX"/>
-        </w:rPr>
-        <w:t xml:space="preserve"> JWT para sesiones sin estado y el cifrado de datos sensibles con algoritmos de tipo AES-256, si bien esenciales para cumplir con normativas como la NOM-004-SSA3-2012 y el GDPR, requerían una integración cuidadosa para no afectar la usabilidad general del sistema. Se optó por soluciones que optimizan este balance, como el envío automatizado de códigos temporales por correo electrónico y una interfaz simplificada para el ingreso de datos clínicos y navegación entre módulos.</w:t>
+        <w:t>. La incorporación de mecanismos como la autenticación en dos pasos (2FA), el uso de tokens JWT para sesiones sin estado y el cifrado de datos sensibles con algoritmos de tipo AES-256, si bien esenciales para cumplir con normativas como la NOM-004-SSA3-2012 y el GDPR, requerían una integración cuidadosa para no afectar la usabilidad general del sistema. Se optó por soluciones que optimizan este balance, como el envío automatizado de códigos temporales por correo electrónico y una interfaz simplificada para el ingreso de datos clínicos y navegación entre módulos.</w:t>
       </w:r>
     </w:p>
     <w:p>
@@ -8613,6 +8044,7 @@
           <w:szCs w:val="20"/>
           <w:lang w:val="es-MX"/>
         </w:rPr>
+        <w:lastRenderedPageBreak/>
         <w:t xml:space="preserve">Uno de los aportes más relevantes del sistema es su capacidad para </w:t>
       </w:r>
       <w:r>
@@ -8654,7 +8086,6 @@
           <w:szCs w:val="20"/>
           <w:lang w:val="es-MX"/>
         </w:rPr>
-        <w:lastRenderedPageBreak/>
         <w:t>Como líneas de trabajo futuro, se propone:</w:t>
       </w:r>
     </w:p>
@@ -8855,47 +8286,7 @@
           <w:szCs w:val="20"/>
           <w:lang w:val="es-MX"/>
         </w:rPr>
-        <w:t xml:space="preserve">Álvarez, F. (2019, </w:t>
-      </w:r>
-      <w:proofErr w:type="spellStart"/>
-      <w:r>
-        <w:rPr>
-          <w:rFonts w:ascii="Times New Roman" w:hAnsi="Times New Roman" w:cs="Times New Roman"/>
-          <w:sz w:val="20"/>
-          <w:szCs w:val="20"/>
-          <w:lang w:val="es-MX"/>
-        </w:rPr>
-        <w:t>July</w:t>
-      </w:r>
-      <w:proofErr w:type="spellEnd"/>
-      <w:r>
-        <w:rPr>
-          <w:rFonts w:ascii="Times New Roman" w:hAnsi="Times New Roman" w:cs="Times New Roman"/>
-          <w:sz w:val="20"/>
-          <w:szCs w:val="20"/>
-          <w:lang w:val="es-MX"/>
-        </w:rPr>
-        <w:t xml:space="preserve"> 23). MODELO FURPS. </w:t>
-      </w:r>
-      <w:proofErr w:type="spellStart"/>
-      <w:r>
-        <w:rPr>
-          <w:rFonts w:ascii="Times New Roman" w:hAnsi="Times New Roman" w:cs="Times New Roman"/>
-          <w:sz w:val="20"/>
-          <w:szCs w:val="20"/>
-          <w:lang w:val="es-MX"/>
-        </w:rPr>
-        <w:t>Blogspot</w:t>
-      </w:r>
-      <w:proofErr w:type="spellEnd"/>
-      <w:r>
-        <w:rPr>
-          <w:rFonts w:ascii="Times New Roman" w:hAnsi="Times New Roman" w:cs="Times New Roman"/>
-          <w:sz w:val="20"/>
-          <w:szCs w:val="20"/>
-          <w:lang w:val="es-MX"/>
-        </w:rPr>
-        <w:t>.</w:t>
+        <w:t>Álvarez, F. (2019, July 23). MODELO FURPS. Blogspot.</w:t>
       </w:r>
     </w:p>
     <w:p>
@@ -8957,105 +8348,14 @@
           <w:lang w:val="es-MX"/>
         </w:rPr>
       </w:pPr>
-      <w:proofErr w:type="spellStart"/>
-      <w:r>
-        <w:rPr>
-          <w:rFonts w:ascii="Times New Roman" w:hAnsi="Times New Roman" w:cs="Times New Roman"/>
-          <w:sz w:val="20"/>
-          <w:szCs w:val="20"/>
-          <w:lang w:val="es-MX"/>
-        </w:rPr>
-        <w:t>Description</w:t>
-      </w:r>
-      <w:proofErr w:type="spellEnd"/>
-      <w:r>
-        <w:rPr>
-          <w:rFonts w:ascii="Times New Roman" w:hAnsi="Times New Roman" w:cs="Times New Roman"/>
-          <w:sz w:val="20"/>
-          <w:szCs w:val="20"/>
-          <w:lang w:val="es-MX"/>
-        </w:rPr>
-        <w:t xml:space="preserve">: Modelo </w:t>
-      </w:r>
-      <w:proofErr w:type="spellStart"/>
-      <w:r>
-        <w:rPr>
-          <w:rFonts w:ascii="Times New Roman" w:hAnsi="Times New Roman" w:cs="Times New Roman"/>
-          <w:sz w:val="20"/>
-          <w:szCs w:val="20"/>
-          <w:lang w:val="es-MX"/>
-        </w:rPr>
-        <w:t>furps</w:t>
-      </w:r>
-      <w:proofErr w:type="spellEnd"/>
-      <w:r>
-        <w:rPr>
-          <w:rFonts w:ascii="Times New Roman" w:hAnsi="Times New Roman" w:cs="Times New Roman"/>
-          <w:sz w:val="20"/>
-          <w:szCs w:val="20"/>
-          <w:lang w:val="es-MX"/>
-        </w:rPr>
-        <w:t xml:space="preserve"> aplicado al análisis de calidad de un software desarrollado con </w:t>
-      </w:r>
-      <w:proofErr w:type="spellStart"/>
-      <w:r>
-        <w:rPr>
-          <w:rFonts w:ascii="Times New Roman" w:hAnsi="Times New Roman" w:cs="Times New Roman"/>
-          <w:sz w:val="20"/>
-          <w:szCs w:val="20"/>
-          <w:lang w:val="es-MX"/>
-        </w:rPr>
-        <w:t>Sencha</w:t>
-      </w:r>
-      <w:proofErr w:type="spellEnd"/>
-      <w:r>
-        <w:rPr>
-          <w:rFonts w:ascii="Times New Roman" w:hAnsi="Times New Roman" w:cs="Times New Roman"/>
-          <w:sz w:val="20"/>
-          <w:szCs w:val="20"/>
-          <w:lang w:val="es-MX"/>
-        </w:rPr>
-        <w:t xml:space="preserve"> Ext </w:t>
-      </w:r>
-      <w:proofErr w:type="spellStart"/>
-      <w:r>
-        <w:rPr>
-          <w:rFonts w:ascii="Times New Roman" w:hAnsi="Times New Roman" w:cs="Times New Roman"/>
-          <w:sz w:val="20"/>
-          <w:szCs w:val="20"/>
-          <w:lang w:val="es-MX"/>
-        </w:rPr>
-        <w:t>Js</w:t>
-      </w:r>
-      <w:proofErr w:type="spellEnd"/>
-      <w:r>
-        <w:rPr>
-          <w:rFonts w:ascii="Times New Roman" w:hAnsi="Times New Roman" w:cs="Times New Roman"/>
-          <w:sz w:val="20"/>
-          <w:szCs w:val="20"/>
-          <w:lang w:val="es-MX"/>
-        </w:rPr>
-        <w:t>. (</w:t>
-      </w:r>
-      <w:proofErr w:type="spellStart"/>
-      <w:r>
-        <w:rPr>
-          <w:rFonts w:ascii="Times New Roman" w:hAnsi="Times New Roman" w:cs="Times New Roman"/>
-          <w:sz w:val="20"/>
-          <w:szCs w:val="20"/>
-          <w:lang w:val="es-MX"/>
-        </w:rPr>
-        <w:t>n.d</w:t>
-      </w:r>
-      <w:proofErr w:type="spellEnd"/>
-      <w:r>
-        <w:rPr>
-          <w:rFonts w:ascii="Times New Roman" w:hAnsi="Times New Roman" w:cs="Times New Roman"/>
-          <w:sz w:val="20"/>
-          <w:szCs w:val="20"/>
-          <w:lang w:val="es-MX"/>
-        </w:rPr>
-        <w:t>.).</w:t>
+      <w:r>
+        <w:rPr>
+          <w:rFonts w:ascii="Times New Roman" w:hAnsi="Times New Roman" w:cs="Times New Roman"/>
+          <w:sz w:val="20"/>
+          <w:szCs w:val="20"/>
+          <w:lang w:val="es-MX"/>
+        </w:rPr>
+        <w:t>Description: Modelo furps aplicado al análisis de calidad de un software desarrollado con Sencha Ext Js. (n.d.).</w:t>
       </w:r>
     </w:p>
     <w:p>
@@ -9133,27 +8433,7 @@
           <w:szCs w:val="20"/>
           <w:lang w:val="es-MX"/>
         </w:rPr>
-        <w:t xml:space="preserve">Feroce. (2020, </w:t>
-      </w:r>
-      <w:proofErr w:type="spellStart"/>
-      <w:r>
-        <w:rPr>
-          <w:rFonts w:ascii="Times New Roman" w:hAnsi="Times New Roman" w:cs="Times New Roman"/>
-          <w:sz w:val="20"/>
-          <w:szCs w:val="20"/>
-          <w:lang w:val="es-MX"/>
-        </w:rPr>
-        <w:t>November</w:t>
-      </w:r>
-      <w:proofErr w:type="spellEnd"/>
-      <w:r>
-        <w:rPr>
-          <w:rFonts w:ascii="Times New Roman" w:hAnsi="Times New Roman" w:cs="Times New Roman"/>
-          <w:sz w:val="20"/>
-          <w:szCs w:val="20"/>
-          <w:lang w:val="es-MX"/>
-        </w:rPr>
-        <w:t xml:space="preserve"> 30). MODELO FURPS.</w:t>
+        <w:t>Feroce. (2020, November 30). MODELO FURPS.</w:t>
       </w:r>
     </w:p>
     <w:p>
@@ -9222,27 +8502,7 @@
           <w:szCs w:val="20"/>
           <w:lang w:val="es-MX"/>
         </w:rPr>
-        <w:t xml:space="preserve">Max. (2010, </w:t>
-      </w:r>
-      <w:proofErr w:type="spellStart"/>
-      <w:r>
-        <w:rPr>
-          <w:rFonts w:ascii="Times New Roman" w:hAnsi="Times New Roman" w:cs="Times New Roman"/>
-          <w:sz w:val="20"/>
-          <w:szCs w:val="20"/>
-          <w:lang w:val="es-MX"/>
-        </w:rPr>
-        <w:t>February</w:t>
-      </w:r>
-      <w:proofErr w:type="spellEnd"/>
-      <w:r>
-        <w:rPr>
-          <w:rFonts w:ascii="Times New Roman" w:hAnsi="Times New Roman" w:cs="Times New Roman"/>
-          <w:sz w:val="20"/>
-          <w:szCs w:val="20"/>
-          <w:lang w:val="es-MX"/>
-        </w:rPr>
-        <w:t xml:space="preserve"> 23). El modelo FURPS+. Analizando Sistemas.</w:t>
+        <w:t>Max. (2010, February 23). El modelo FURPS+. Analizando Sistemas.</w:t>
       </w:r>
     </w:p>
     <w:p>
@@ -9311,27 +8571,7 @@
           <w:szCs w:val="20"/>
           <w:lang w:val="es-MX"/>
         </w:rPr>
-        <w:t xml:space="preserve">MODELO FURPS. (2020, </w:t>
-      </w:r>
-      <w:proofErr w:type="spellStart"/>
-      <w:r>
-        <w:rPr>
-          <w:rFonts w:ascii="Times New Roman" w:hAnsi="Times New Roman" w:cs="Times New Roman"/>
-          <w:sz w:val="20"/>
-          <w:szCs w:val="20"/>
-          <w:lang w:val="es-MX"/>
-        </w:rPr>
-        <w:t>November</w:t>
-      </w:r>
-      <w:proofErr w:type="spellEnd"/>
-      <w:r>
-        <w:rPr>
-          <w:rFonts w:ascii="Times New Roman" w:hAnsi="Times New Roman" w:cs="Times New Roman"/>
-          <w:sz w:val="20"/>
-          <w:szCs w:val="20"/>
-          <w:lang w:val="es-MX"/>
-        </w:rPr>
-        <w:t xml:space="preserve"> 28).</w:t>
+        <w:t>MODELO FURPS. (2020, November 28).</w:t>
       </w:r>
     </w:p>
     <w:p>
@@ -9393,85 +8633,14 @@
           <w:lang w:val="es-MX"/>
         </w:rPr>
       </w:pPr>
-      <w:proofErr w:type="spellStart"/>
-      <w:r>
-        <w:rPr>
-          <w:rFonts w:ascii="Times New Roman" w:hAnsi="Times New Roman" w:cs="Times New Roman"/>
-          <w:sz w:val="20"/>
-          <w:szCs w:val="20"/>
-          <w:lang w:val="es-MX"/>
-        </w:rPr>
-        <w:t>Studocu</w:t>
-      </w:r>
-      <w:proofErr w:type="spellEnd"/>
-      <w:r>
-        <w:rPr>
-          <w:rFonts w:ascii="Times New Roman" w:hAnsi="Times New Roman" w:cs="Times New Roman"/>
-          <w:sz w:val="20"/>
-          <w:szCs w:val="20"/>
-          <w:lang w:val="es-MX"/>
-        </w:rPr>
-        <w:t>. (</w:t>
-      </w:r>
-      <w:proofErr w:type="spellStart"/>
-      <w:r>
-        <w:rPr>
-          <w:rFonts w:ascii="Times New Roman" w:hAnsi="Times New Roman" w:cs="Times New Roman"/>
-          <w:sz w:val="20"/>
-          <w:szCs w:val="20"/>
-          <w:lang w:val="es-MX"/>
-        </w:rPr>
-        <w:t>n.d</w:t>
-      </w:r>
-      <w:proofErr w:type="spellEnd"/>
-      <w:r>
-        <w:rPr>
-          <w:rFonts w:ascii="Times New Roman" w:hAnsi="Times New Roman" w:cs="Times New Roman"/>
-          <w:sz w:val="20"/>
-          <w:szCs w:val="20"/>
-          <w:lang w:val="es-MX"/>
-        </w:rPr>
-        <w:t xml:space="preserve">.). Modelo DE Calidad </w:t>
-      </w:r>
-      <w:proofErr w:type="spellStart"/>
-      <w:r>
-        <w:rPr>
-          <w:rFonts w:ascii="Times New Roman" w:hAnsi="Times New Roman" w:cs="Times New Roman"/>
-          <w:sz w:val="20"/>
-          <w:szCs w:val="20"/>
-          <w:lang w:val="es-MX"/>
-        </w:rPr>
-        <w:t>Furps</w:t>
-      </w:r>
-      <w:proofErr w:type="spellEnd"/>
-      <w:r>
-        <w:rPr>
-          <w:rFonts w:ascii="Times New Roman" w:hAnsi="Times New Roman" w:cs="Times New Roman"/>
-          <w:sz w:val="20"/>
-          <w:szCs w:val="20"/>
-          <w:lang w:val="es-MX"/>
-        </w:rPr>
-        <w:t xml:space="preserve">. </w:t>
-      </w:r>
-      <w:proofErr w:type="spellStart"/>
-      <w:r>
-        <w:rPr>
-          <w:rFonts w:ascii="Times New Roman" w:hAnsi="Times New Roman" w:cs="Times New Roman"/>
-          <w:sz w:val="20"/>
-          <w:szCs w:val="20"/>
-          <w:lang w:val="es-MX"/>
-        </w:rPr>
-        <w:t>Mccall</w:t>
-      </w:r>
-      <w:proofErr w:type="spellEnd"/>
-      <w:r>
-        <w:rPr>
-          <w:rFonts w:ascii="Times New Roman" w:hAnsi="Times New Roman" w:cs="Times New Roman"/>
-          <w:sz w:val="20"/>
-          <w:szCs w:val="20"/>
-          <w:lang w:val="es-MX"/>
-        </w:rPr>
-        <w:t xml:space="preserve"> – MODELO DE CALIDAD</w:t>
+      <w:r>
+        <w:rPr>
+          <w:rFonts w:ascii="Times New Roman" w:hAnsi="Times New Roman" w:cs="Times New Roman"/>
+          <w:sz w:val="20"/>
+          <w:szCs w:val="20"/>
+          <w:lang w:val="es-MX"/>
+        </w:rPr>
+        <w:t>Studocu. (n.d.). Modelo DE Calidad Furps. Mccall – MODELO DE CALIDAD</w:t>
       </w:r>
     </w:p>
     <w:p>
@@ -9504,27 +8673,7 @@
           <w:szCs w:val="20"/>
           <w:lang w:val="es-MX"/>
         </w:rPr>
-        <w:t xml:space="preserve">Definición El Modelo de Calidad es una – </w:t>
-      </w:r>
-      <w:proofErr w:type="spellStart"/>
-      <w:r>
-        <w:rPr>
-          <w:rFonts w:ascii="Times New Roman" w:hAnsi="Times New Roman" w:cs="Times New Roman"/>
-          <w:sz w:val="20"/>
-          <w:szCs w:val="20"/>
-          <w:lang w:val="es-MX"/>
-        </w:rPr>
-        <w:t>Studocu</w:t>
-      </w:r>
-      <w:proofErr w:type="spellEnd"/>
-      <w:r>
-        <w:rPr>
-          <w:rFonts w:ascii="Times New Roman" w:hAnsi="Times New Roman" w:cs="Times New Roman"/>
-          <w:sz w:val="20"/>
-          <w:szCs w:val="20"/>
-          <w:lang w:val="es-MX"/>
-        </w:rPr>
-        <w:t>.</w:t>
+        <w:t>Definición El Modelo de Calidad es una – Studocu.</w:t>
       </w:r>
     </w:p>
     <w:p>
@@ -9646,7 +8795,6 @@
         <w:docPartUnique/>
       </w:docPartObj>
     </w:sdtPr>
-    <w:sdtEndPr/>
     <w:sdtContent>
       <w:p>
         <w:pPr>
@@ -9758,7 +8906,7 @@
             </mc:Choice>
             <mc:Fallback>
               <w:pict>
-                <v:oval w14:anchorId="7AEB66E3" id="Elipse 1" o:spid="_x0000_s1057" style="position:absolute;margin-left:0;margin-top:0;width:44.25pt;height:44.25pt;rotation:180;flip:x;z-index:251658240;visibility:visible;mso-wrap-style:square;mso-width-percent:0;mso-height-percent:0;mso-wrap-distance-left:9pt;mso-wrap-distance-top:0;mso-wrap-distance-right:9pt;mso-wrap-distance-bottom:0;mso-position-horizontal:center;mso-position-horizontal-relative:right-margin-area;mso-position-vertical:center;mso-position-vertical-relative:bottom-margin-area;mso-width-percent:0;mso-height-percent:0;mso-width-relative:page;mso-height-relative:bottom-margin-area;v-text-anchor:middle" o:gfxdata="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" filled="f" fillcolor="#c0504d" strokecolor="#adc1d9" strokeweight="1pt">
+                <v:oval w14:anchorId="7AEB66E3" id="Elipse 1" o:spid="_x0000_s1057" style="position:absolute;margin-left:0;margin-top:0;width:44.25pt;height:44.25pt;rotation:180;flip:x;z-index:251658240;visibility:visible;mso-wrap-style:square;mso-width-percent:0;mso-height-percent:0;mso-wrap-distance-left:9pt;mso-wrap-distance-top:0;mso-wrap-distance-right:9pt;mso-wrap-distance-bottom:0;mso-position-horizontal:center;mso-position-horizontal-relative:right-margin-area;mso-position-vertical:center;mso-position-vertical-relative:bottom-margin-area;mso-width-percent:0;mso-height-percent:0;mso-width-relative:page;mso-height-relative:bottom-margin-area;v-text-anchor:middle" o:gfxdata="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" filled="f" fillcolor="#c0504d" strokecolor="#adc1d9" strokeweight="1pt">
                   <v:textbox inset=",0,,0">
                     <w:txbxContent>
                       <w:p>
@@ -12329,15 +11477,18 @@
 </file>
 
 <file path=customXml/item2.xml><?xml version="1.0" encoding="utf-8"?>
-<?mso-contentType ?>
-<FormTemplates xmlns="http://schemas.microsoft.com/sharepoint/v3/contenttype/forms">
-  <Display>DocumentLibraryForm</Display>
-  <Edit>DocumentLibraryForm</Edit>
-  <New>DocumentLibraryForm</New>
-</FormTemplates>
+<b:Sources xmlns:b="http://schemas.openxmlformats.org/officeDocument/2006/bibliography" xmlns="http://schemas.openxmlformats.org/officeDocument/2006/bibliography" SelectedStyle="\APASixthEditionOfficeOnline.xsl" StyleName="APA" Version="6"/>
 </file>
 
 <file path=customXml/item3.xml><?xml version="1.0" encoding="utf-8"?>
+<p:properties xmlns:p="http://schemas.microsoft.com/office/2006/metadata/properties" xmlns:xsi="http://www.w3.org/2001/XMLSchema-instance" xmlns:pc="http://schemas.microsoft.com/office/infopath/2007/PartnerControls">
+  <documentManagement>
+    <_activity xmlns="b3feed42-b3a2-4185-8608-541025fde9ae" xsi:nil="true"/>
+  </documentManagement>
+</p:properties>
+</file>
+
+<file path=customXml/item4.xml><?xml version="1.0" encoding="utf-8"?>
 <ct:contentTypeSchema xmlns:ct="http://schemas.microsoft.com/office/2006/metadata/contentType" xmlns:ma="http://schemas.microsoft.com/office/2006/metadata/properties/metaAttributes" ct:_="" ma:_="" ma:contentTypeName="Document" ma:contentTypeID="0x010100A26F45C8A24EC143B68299F1F5B63938" ma:contentTypeVersion="13" ma:contentTypeDescription="Create a new document." ma:contentTypeScope="" ma:versionID="a32d55882b96e27016159da527e811af">
   <xsd:schema xmlns:xsd="http://www.w3.org/2001/XMLSchema" xmlns:xs="http://www.w3.org/2001/XMLSchema" xmlns:p="http://schemas.microsoft.com/office/2006/metadata/properties" xmlns:ns3="b3feed42-b3a2-4185-8608-541025fde9ae" xmlns:ns4="75a59cd1-4c3f-4852-921e-18765d949579" targetNamespace="http://schemas.microsoft.com/office/2006/metadata/properties" ma:root="true" ma:fieldsID="f8ab1d7f03eab26a85a220ee86ce5f0e" ns3:_="" ns4:_="">
     <xsd:import namespace="b3feed42-b3a2-4185-8608-541025fde9ae"/>
@@ -12556,16 +11707,13 @@
 </ct:contentTypeSchema>
 </file>
 
-<file path=customXml/item4.xml><?xml version="1.0" encoding="utf-8"?>
-<p:properties xmlns:p="http://schemas.microsoft.com/office/2006/metadata/properties" xmlns:xsi="http://www.w3.org/2001/XMLSchema-instance" xmlns:pc="http://schemas.microsoft.com/office/infopath/2007/PartnerControls">
-  <documentManagement>
-    <_activity xmlns="b3feed42-b3a2-4185-8608-541025fde9ae" xsi:nil="true"/>
-  </documentManagement>
-</p:properties>
-</file>
-
 <file path=customXml/item5.xml><?xml version="1.0" encoding="utf-8"?>
-<b:Sources xmlns:b="http://schemas.openxmlformats.org/officeDocument/2006/bibliography" xmlns="http://schemas.openxmlformats.org/officeDocument/2006/bibliography" SelectedStyle="\APASixthEditionOfficeOnline.xsl" StyleName="APA" Version="6"/>
+<?mso-contentType ?>
+<FormTemplates xmlns="http://schemas.microsoft.com/sharepoint/v3/contenttype/forms">
+  <Display>DocumentLibraryForm</Display>
+  <Edit>DocumentLibraryForm</Edit>
+  <New>DocumentLibraryForm</New>
+</FormTemplates>
 </file>
 
 <file path=customXml/itemProps1.xml><?xml version="1.0" encoding="utf-8"?>
@@ -12577,42 +11725,46 @@
 </file>
 
 <file path=customXml/itemProps2.xml><?xml version="1.0" encoding="utf-8"?>
+<ds:datastoreItem xmlns:ds="http://schemas.openxmlformats.org/officeDocument/2006/customXml" ds:itemID="{6CE2C9B3-773D-4ECF-9F07-71EA9B49D3B1}">
+  <ds:schemaRefs>
+    <ds:schemaRef ds:uri="http://schemas.openxmlformats.org/officeDocument/2006/bibliography"/>
+  </ds:schemaRefs>
+</ds:datastoreItem>
+</file>
+
+<file path=customXml/itemProps3.xml><?xml version="1.0" encoding="utf-8"?>
+<ds:datastoreItem xmlns:ds="http://schemas.openxmlformats.org/officeDocument/2006/customXml" ds:itemID="{5392995A-87C5-4EAD-879C-2A2AF0AF3200}">
+  <ds:schemaRefs>
+    <ds:schemaRef ds:uri="http://schemas.microsoft.com/office/2006/metadata/properties"/>
+    <ds:schemaRef ds:uri="http://schemas.microsoft.com/office/infopath/2007/PartnerControls"/>
+    <ds:schemaRef ds:uri="b3feed42-b3a2-4185-8608-541025fde9ae"/>
+  </ds:schemaRefs>
+</ds:datastoreItem>
+</file>
+
+<file path=customXml/itemProps4.xml><?xml version="1.0" encoding="utf-8"?>
+<ds:datastoreItem xmlns:ds="http://schemas.openxmlformats.org/officeDocument/2006/customXml" ds:itemID="{6CC3791B-41F2-48FE-BF1C-1CFBD676A4F4}">
+  <ds:schemaRefs>
+    <ds:schemaRef ds:uri="http://schemas.microsoft.com/office/2006/metadata/contentType"/>
+    <ds:schemaRef ds:uri="http://schemas.microsoft.com/office/2006/metadata/properties/metaAttributes"/>
+    <ds:schemaRef ds:uri="http://www.w3.org/2001/XMLSchema"/>
+    <ds:schemaRef ds:uri="http://schemas.microsoft.com/office/2006/metadata/properties"/>
+    <ds:schemaRef ds:uri="b3feed42-b3a2-4185-8608-541025fde9ae"/>
+    <ds:schemaRef ds:uri="75a59cd1-4c3f-4852-921e-18765d949579"/>
+    <ds:schemaRef ds:uri="http://schemas.microsoft.com/office/2006/documentManagement/types"/>
+    <ds:schemaRef ds:uri="http://schemas.microsoft.com/office/infopath/2007/PartnerControls"/>
+    <ds:schemaRef ds:uri="http://schemas.openxmlformats.org/package/2006/metadata/core-properties"/>
+    <ds:schemaRef ds:uri="http://purl.org/dc/elements/1.1/"/>
+    <ds:schemaRef ds:uri="http://purl.org/dc/terms/"/>
+    <ds:schemaRef ds:uri="http://schemas.microsoft.com/internal/obd"/>
+  </ds:schemaRefs>
+</ds:datastoreItem>
+</file>
+
+<file path=customXml/itemProps5.xml><?xml version="1.0" encoding="utf-8"?>
 <ds:datastoreItem xmlns:ds="http://schemas.openxmlformats.org/officeDocument/2006/customXml" ds:itemID="{4F83A0FD-81F5-45D1-8985-3D3162B6FDF4}">
   <ds:schemaRefs>
     <ds:schemaRef ds:uri="http://schemas.microsoft.com/sharepoint/v3/contenttype/forms"/>
   </ds:schemaRefs>
 </ds:datastoreItem>
-</file>
-
-<file path=customXml/itemProps3.xml><?xml version="1.0" encoding="utf-8"?>
-<ds:datastoreItem xmlns:ds="http://schemas.openxmlformats.org/officeDocument/2006/customXml" ds:itemID="{6CC3791B-41F2-48FE-BF1C-1CFBD676A4F4}">
-  <ds:schemaRefs>
-    <ds:schemaRef ds:uri="http://schemas.microsoft.com/office/2006/metadata/contentType"/>
-    <ds:schemaRef ds:uri="http://schemas.microsoft.com/office/2006/metadata/properties/metaAttributes"/>
-    <ds:schemaRef ds:uri="http://www.w3.org/2000/xmlns/"/>
-    <ds:schemaRef ds:uri="http://www.w3.org/2001/XMLSchema"/>
-    <ds:schemaRef ds:uri="b3feed42-b3a2-4185-8608-541025fde9ae"/>
-    <ds:schemaRef ds:uri="75a59cd1-4c3f-4852-921e-18765d949579"/>
-  </ds:schemaRefs>
-</ds:datastoreItem>
-</file>
-
-<file path=customXml/itemProps4.xml><?xml version="1.0" encoding="utf-8"?>
-<ds:datastoreItem xmlns:ds="http://schemas.openxmlformats.org/officeDocument/2006/customXml" ds:itemID="{5392995A-87C5-4EAD-879C-2A2AF0AF3200}">
-  <ds:schemaRefs>
-    <ds:schemaRef ds:uri="http://schemas.microsoft.com/office/2006/metadata/properties"/>
-    <ds:schemaRef ds:uri="http://www.w3.org/2000/xmlns/"/>
-    <ds:schemaRef ds:uri="b3feed42-b3a2-4185-8608-541025fde9ae"/>
-    <ds:schemaRef ds:uri="http://www.w3.org/2001/XMLSchema-instance"/>
-  </ds:schemaRefs>
-</ds:datastoreItem>
-</file>
-
-<file path=customXml/itemProps5.xml><?xml version="1.0" encoding="utf-8"?>
-<ds:datastoreItem xmlns:ds="http://schemas.openxmlformats.org/officeDocument/2006/customXml" ds:itemID="{6CE2C9B3-773D-4ECF-9F07-71EA9B49D3B1}">
-  <ds:schemaRefs>
-    <ds:schemaRef ds:uri="http://schemas.openxmlformats.org/officeDocument/2006/bibliography"/>
-    <ds:schemaRef ds:uri="http://www.w3.org/2000/xmlns/"/>
-  </ds:schemaRefs>
-</ds:datastoreItem>
 </file>
</xml_diff>